<commit_message>
Match the width of the logo in the header to be the minimum standard
</commit_message>
<xml_diff>
--- a/_extensions/aagi/docx-report/template.docx
+++ b/_extensions/aagi/docx-report/template.docx
@@ -997,8 +997,8 @@
         <w:noProof/>
       </w:rPr>
       <w:drawing>
-        <wp:inline distT="0" distB="0" distL="0" distR="0" wp14:anchorId="236A758B" wp14:editId="54505898">
-          <wp:extent cx="648000" cy="339497"/>
+        <wp:inline distT="0" distB="0" distL="0" distR="0" wp14:anchorId="236A758B" wp14:editId="55B52B62">
+          <wp:extent cx="1274400" cy="667677"/>
           <wp:effectExtent l="0" t="0" r="0" b="0"/>
           <wp:docPr id="2035997451" name="Graphic 2"/>
           <wp:cNvGraphicFramePr>
@@ -1028,7 +1028,7 @@
                 <pic:spPr bwMode="auto">
                   <a:xfrm>
                     <a:off x="0" y="0"/>
-                    <a:ext cx="648000" cy="339497"/>
+                    <a:ext cx="1274400" cy="667677"/>
                   </a:xfrm>
                   <a:prstGeom prst="rect">
                     <a:avLst/>
@@ -2670,10 +2670,6 @@
 </file>
 
 <file path=customXml/item1.xml><?xml version="1.0" encoding="utf-8"?>
-<b:Sources xmlns:b="http://schemas.openxmlformats.org/officeDocument/2006/bibliography" xmlns="http://schemas.openxmlformats.org/officeDocument/2006/bibliography" SelectedStyle="\APASixthEditionOfficeOnline.xsl" StyleName="APA" Version="6"/>
-</file>
-
-<file path=customXml/item2.xml><?xml version="1.0" encoding="utf-8"?>
 <ct:contentTypeSchema xmlns:ct="http://schemas.microsoft.com/office/2006/metadata/contentType" xmlns:ma="http://schemas.microsoft.com/office/2006/metadata/properties/metaAttributes" ct:_="" ma:_="" ma:contentTypeName="Document" ma:contentTypeID="0x010100BE37AAF0DD5F4448A506F792B732F161" ma:contentTypeVersion="15" ma:contentTypeDescription="Create a new document." ma:contentTypeScope="" ma:versionID="4f9eece326cb8525d683a1ea9e6b2db6">
   <xsd:schema xmlns:xsd="http://www.w3.org/2001/XMLSchema" xmlns:xs="http://www.w3.org/2001/XMLSchema" xmlns:p="http://schemas.microsoft.com/office/2006/metadata/properties" xmlns:ns2="17fa7942-0d9f-40ad-9093-ce71332f67f5" xmlns:ns3="c0a5e2f2-cbc9-444d-acb1-da3840c97b19" targetNamespace="http://schemas.microsoft.com/office/2006/metadata/properties" ma:root="true" ma:fieldsID="83691a1f05b251e90b3a47d11cb76344" ns2:_="" ns3:_="">
     <xsd:import namespace="17fa7942-0d9f-40ad-9093-ce71332f67f5"/>
@@ -2908,16 +2904,11 @@
 </ct:contentTypeSchema>
 </file>
 
-<file path=customXml/item3.xml><?xml version="1.0" encoding="utf-8"?>
-<?mso-contentType ?>
-<FormTemplates xmlns="http://schemas.microsoft.com/sharepoint/v3/contenttype/forms">
-  <Display>DocumentLibraryForm</Display>
-  <Edit>DocumentLibraryForm</Edit>
-  <New>DocumentLibraryForm</New>
-</FormTemplates>
+<file path=customXml/item2.xml><?xml version="1.0" encoding="utf-8"?>
+<b:Sources xmlns:b="http://schemas.openxmlformats.org/officeDocument/2006/bibliography" xmlns="http://schemas.openxmlformats.org/officeDocument/2006/bibliography" SelectedStyle="\APASixthEditionOfficeOnline.xsl" StyleName="APA" Version="6"/>
 </file>
 
-<file path=customXml/item4.xml><?xml version="1.0" encoding="utf-8"?>
+<file path=customXml/item3.xml><?xml version="1.0" encoding="utf-8"?>
 <p:properties xmlns:p="http://schemas.microsoft.com/office/2006/metadata/properties" xmlns:xsi="http://www.w3.org/2001/XMLSchema-instance" xmlns:pc="http://schemas.microsoft.com/office/infopath/2007/PartnerControls">
   <documentManagement>
     <TaxCatchAll xmlns="c0a5e2f2-cbc9-444d-acb1-da3840c97b19" xsi:nil="true"/>
@@ -2928,15 +2919,16 @@
 </p:properties>
 </file>
 
-<file path=customXml/itemProps1.xml><?xml version="1.0" encoding="utf-8"?>
-<ds:datastoreItem xmlns:ds="http://schemas.openxmlformats.org/officeDocument/2006/customXml" ds:itemID="{64FA4F1C-B507-441D-9669-8C36907E557A}">
-  <ds:schemaRefs>
-    <ds:schemaRef ds:uri="http://schemas.openxmlformats.org/officeDocument/2006/bibliography"/>
-  </ds:schemaRefs>
-</ds:datastoreItem>
+<file path=customXml/item4.xml><?xml version="1.0" encoding="utf-8"?>
+<?mso-contentType ?>
+<FormTemplates xmlns="http://schemas.microsoft.com/sharepoint/v3/contenttype/forms">
+  <Display>DocumentLibraryForm</Display>
+  <Edit>DocumentLibraryForm</Edit>
+  <New>DocumentLibraryForm</New>
+</FormTemplates>
 </file>
 
-<file path=customXml/itemProps2.xml><?xml version="1.0" encoding="utf-8"?>
+<file path=customXml/itemProps1.xml><?xml version="1.0" encoding="utf-8"?>
 <ds:datastoreItem xmlns:ds="http://schemas.openxmlformats.org/officeDocument/2006/customXml" ds:itemID="{611802FA-C135-4E57-8C02-A7974D1B7D21}">
   <ds:schemaRefs>
     <ds:schemaRef ds:uri="http://schemas.microsoft.com/office/2006/metadata/contentType"/>
@@ -2955,15 +2947,15 @@
 </ds:datastoreItem>
 </file>
 
-<file path=customXml/itemProps3.xml><?xml version="1.0" encoding="utf-8"?>
-<ds:datastoreItem xmlns:ds="http://schemas.openxmlformats.org/officeDocument/2006/customXml" ds:itemID="{5B075FEA-4E01-4107-8B62-6F06417D51EB}">
+<file path=customXml/itemProps2.xml><?xml version="1.0" encoding="utf-8"?>
+<ds:datastoreItem xmlns:ds="http://schemas.openxmlformats.org/officeDocument/2006/customXml" ds:itemID="{64FA4F1C-B507-441D-9669-8C36907E557A}">
   <ds:schemaRefs>
-    <ds:schemaRef ds:uri="http://schemas.microsoft.com/sharepoint/v3/contenttype/forms"/>
+    <ds:schemaRef ds:uri="http://schemas.openxmlformats.org/officeDocument/2006/bibliography"/>
   </ds:schemaRefs>
 </ds:datastoreItem>
 </file>
 
-<file path=customXml/itemProps4.xml><?xml version="1.0" encoding="utf-8"?>
+<file path=customXml/itemProps3.xml><?xml version="1.0" encoding="utf-8"?>
 <ds:datastoreItem xmlns:ds="http://schemas.openxmlformats.org/officeDocument/2006/customXml" ds:itemID="{9E1FEEAB-B510-40FA-8CAE-DC1A4BCFB7AF}">
   <ds:schemaRefs>
     <ds:schemaRef ds:uri="http://schemas.microsoft.com/office/2006/metadata/properties"/>
@@ -2972,4 +2964,12 @@
     <ds:schemaRef ds:uri="17fa7942-0d9f-40ad-9093-ce71332f67f5"/>
   </ds:schemaRefs>
 </ds:datastoreItem>
+</file>
+
+<file path=customXml/itemProps4.xml><?xml version="1.0" encoding="utf-8"?>
+<ds:datastoreItem xmlns:ds="http://schemas.openxmlformats.org/officeDocument/2006/customXml" ds:itemID="{5B075FEA-4E01-4107-8B62-6F06417D51EB}">
+  <ds:schemaRefs>
+    <ds:schemaRef ds:uri="http://schemas.microsoft.com/sharepoint/v3/contenttype/forms"/>
+  </ds:schemaRefs>
+</ds:datastoreItem>
 </file>
</xml_diff>

<commit_message>
Remove the bold format in the author chunk
</commit_message>
<xml_diff>
--- a/_extensions/aagi/docx-report/template.docx
+++ b/_extensions/aagi/docx-report/template.docx
@@ -1965,7 +1965,7 @@
     <w:name w:val="Author"/>
     <w:next w:val="BodyText"/>
     <w:qFormat/>
-    <w:rsid w:val="00E0014C"/>
+    <w:rsid w:val="005F1C11"/>
     <w:pPr>
       <w:keepNext/>
       <w:keepLines/>
@@ -1974,7 +1974,6 @@
     </w:pPr>
     <w:rPr>
       <w:rFonts w:ascii="Proxima Nova Rg" w:hAnsi="Proxima Nova Rg"/>
-      <w:b/>
     </w:rPr>
   </w:style>
   <w:style w:type="paragraph" w:styleId="Date">
@@ -2670,6 +2669,10 @@
 </file>
 
 <file path=customXml/item1.xml><?xml version="1.0" encoding="utf-8"?>
+<b:Sources xmlns:b="http://schemas.openxmlformats.org/officeDocument/2006/bibliography" xmlns="http://schemas.openxmlformats.org/officeDocument/2006/bibliography" SelectedStyle="\APASixthEditionOfficeOnline.xsl" StyleName="APA" Version="6"/>
+</file>
+
+<file path=customXml/item2.xml><?xml version="1.0" encoding="utf-8"?>
 <ct:contentTypeSchema xmlns:ct="http://schemas.microsoft.com/office/2006/metadata/contentType" xmlns:ma="http://schemas.microsoft.com/office/2006/metadata/properties/metaAttributes" ct:_="" ma:_="" ma:contentTypeName="Document" ma:contentTypeID="0x010100BE37AAF0DD5F4448A506F792B732F161" ma:contentTypeVersion="15" ma:contentTypeDescription="Create a new document." ma:contentTypeScope="" ma:versionID="4f9eece326cb8525d683a1ea9e6b2db6">
   <xsd:schema xmlns:xsd="http://www.w3.org/2001/XMLSchema" xmlns:xs="http://www.w3.org/2001/XMLSchema" xmlns:p="http://schemas.microsoft.com/office/2006/metadata/properties" xmlns:ns2="17fa7942-0d9f-40ad-9093-ce71332f67f5" xmlns:ns3="c0a5e2f2-cbc9-444d-acb1-da3840c97b19" targetNamespace="http://schemas.microsoft.com/office/2006/metadata/properties" ma:root="true" ma:fieldsID="83691a1f05b251e90b3a47d11cb76344" ns2:_="" ns3:_="">
     <xsd:import namespace="17fa7942-0d9f-40ad-9093-ce71332f67f5"/>
@@ -2904,11 +2907,16 @@
 </ct:contentTypeSchema>
 </file>
 
-<file path=customXml/item2.xml><?xml version="1.0" encoding="utf-8"?>
-<b:Sources xmlns:b="http://schemas.openxmlformats.org/officeDocument/2006/bibliography" xmlns="http://schemas.openxmlformats.org/officeDocument/2006/bibliography" SelectedStyle="\APASixthEditionOfficeOnline.xsl" StyleName="APA" Version="6"/>
+<file path=customXml/item3.xml><?xml version="1.0" encoding="utf-8"?>
+<?mso-contentType ?>
+<FormTemplates xmlns="http://schemas.microsoft.com/sharepoint/v3/contenttype/forms">
+  <Display>DocumentLibraryForm</Display>
+  <Edit>DocumentLibraryForm</Edit>
+  <New>DocumentLibraryForm</New>
+</FormTemplates>
 </file>
 
-<file path=customXml/item3.xml><?xml version="1.0" encoding="utf-8"?>
+<file path=customXml/item4.xml><?xml version="1.0" encoding="utf-8"?>
 <p:properties xmlns:p="http://schemas.microsoft.com/office/2006/metadata/properties" xmlns:xsi="http://www.w3.org/2001/XMLSchema-instance" xmlns:pc="http://schemas.microsoft.com/office/infopath/2007/PartnerControls">
   <documentManagement>
     <TaxCatchAll xmlns="c0a5e2f2-cbc9-444d-acb1-da3840c97b19" xsi:nil="true"/>
@@ -2919,16 +2927,15 @@
 </p:properties>
 </file>
 
-<file path=customXml/item4.xml><?xml version="1.0" encoding="utf-8"?>
-<?mso-contentType ?>
-<FormTemplates xmlns="http://schemas.microsoft.com/sharepoint/v3/contenttype/forms">
-  <Display>DocumentLibraryForm</Display>
-  <Edit>DocumentLibraryForm</Edit>
-  <New>DocumentLibraryForm</New>
-</FormTemplates>
+<file path=customXml/itemProps1.xml><?xml version="1.0" encoding="utf-8"?>
+<ds:datastoreItem xmlns:ds="http://schemas.openxmlformats.org/officeDocument/2006/customXml" ds:itemID="{64FA4F1C-B507-441D-9669-8C36907E557A}">
+  <ds:schemaRefs>
+    <ds:schemaRef ds:uri="http://schemas.openxmlformats.org/officeDocument/2006/bibliography"/>
+  </ds:schemaRefs>
+</ds:datastoreItem>
 </file>
 
-<file path=customXml/itemProps1.xml><?xml version="1.0" encoding="utf-8"?>
+<file path=customXml/itemProps2.xml><?xml version="1.0" encoding="utf-8"?>
 <ds:datastoreItem xmlns:ds="http://schemas.openxmlformats.org/officeDocument/2006/customXml" ds:itemID="{611802FA-C135-4E57-8C02-A7974D1B7D21}">
   <ds:schemaRefs>
     <ds:schemaRef ds:uri="http://schemas.microsoft.com/office/2006/metadata/contentType"/>
@@ -2947,15 +2954,15 @@
 </ds:datastoreItem>
 </file>
 
-<file path=customXml/itemProps2.xml><?xml version="1.0" encoding="utf-8"?>
-<ds:datastoreItem xmlns:ds="http://schemas.openxmlformats.org/officeDocument/2006/customXml" ds:itemID="{64FA4F1C-B507-441D-9669-8C36907E557A}">
+<file path=customXml/itemProps3.xml><?xml version="1.0" encoding="utf-8"?>
+<ds:datastoreItem xmlns:ds="http://schemas.openxmlformats.org/officeDocument/2006/customXml" ds:itemID="{5B075FEA-4E01-4107-8B62-6F06417D51EB}">
   <ds:schemaRefs>
-    <ds:schemaRef ds:uri="http://schemas.openxmlformats.org/officeDocument/2006/bibliography"/>
+    <ds:schemaRef ds:uri="http://schemas.microsoft.com/sharepoint/v3/contenttype/forms"/>
   </ds:schemaRefs>
 </ds:datastoreItem>
 </file>
 
-<file path=customXml/itemProps3.xml><?xml version="1.0" encoding="utf-8"?>
+<file path=customXml/itemProps4.xml><?xml version="1.0" encoding="utf-8"?>
 <ds:datastoreItem xmlns:ds="http://schemas.openxmlformats.org/officeDocument/2006/customXml" ds:itemID="{9E1FEEAB-B510-40FA-8CAE-DC1A4BCFB7AF}">
   <ds:schemaRefs>
     <ds:schemaRef ds:uri="http://schemas.microsoft.com/office/2006/metadata/properties"/>
@@ -2964,12 +2971,4 @@
     <ds:schemaRef ds:uri="17fa7942-0d9f-40ad-9093-ce71332f67f5"/>
   </ds:schemaRefs>
 </ds:datastoreItem>
-</file>
-
-<file path=customXml/itemProps4.xml><?xml version="1.0" encoding="utf-8"?>
-<ds:datastoreItem xmlns:ds="http://schemas.openxmlformats.org/officeDocument/2006/customXml" ds:itemID="{5B075FEA-4E01-4107-8B62-6F06417D51EB}">
-  <ds:schemaRefs>
-    <ds:schemaRef ds:uri="http://schemas.microsoft.com/sharepoint/v3/contenttype/forms"/>
-  </ds:schemaRefs>
-</ds:datastoreItem>
 </file>
</xml_diff>

<commit_message>
Use EN-AU spelling in Word docs
</commit_message>
<xml_diff>
--- a/_extensions/aagi/docx-report/template.docx
+++ b/_extensions/aagi/docx-report/template.docx
@@ -1,6 +1,6 @@
 
 <file path=word/document.xml><?xml version="1.0" encoding="utf-8"?>
-<w:document xmlns:wpc="http://schemas.microsoft.com/office/word/2010/wordprocessingCanvas" xmlns:cx="http://schemas.microsoft.com/office/drawing/2014/chartex" xmlns:cx1="http://schemas.microsoft.com/office/drawing/2015/9/8/chartex" xmlns:cx2="http://schemas.microsoft.com/office/drawing/2015/10/21/chartex" xmlns:cx3="http://schemas.microsoft.com/office/drawing/2016/5/9/chartex" xmlns:cx4="http://schemas.microsoft.com/office/drawing/2016/5/10/chartex" xmlns:cx5="http://schemas.microsoft.com/office/drawing/2016/5/11/chartex" xmlns:cx6="http://schemas.microsoft.com/office/drawing/2016/5/12/chartex" xmlns:cx7="http://schemas.microsoft.com/office/drawing/2016/5/13/chartex" xmlns:cx8="http://schemas.microsoft.com/office/drawing/2016/5/14/chartex" xmlns:mc="http://schemas.openxmlformats.org/markup-compatibility/2006" xmlns:aink="http://schemas.microsoft.com/office/drawing/2016/ink" xmlns:am3d="http://schemas.microsoft.com/office/drawing/2017/model3d" xmlns:o="urn:schemas-microsoft-com:office:office" xmlns:oel="http://schemas.microsoft.com/office/2019/extlst" xmlns:r="http://schemas.openxmlformats.org/officeDocument/2006/relationships" xmlns:m="http://schemas.openxmlformats.org/officeDocument/2006/math" xmlns:v="urn:schemas-microsoft-com:vml" xmlns:wp14="http://schemas.microsoft.com/office/word/2010/wordprocessingDrawing" xmlns:wp="http://schemas.openxmlformats.org/drawingml/2006/wordprocessingDrawing" xmlns:w10="urn:schemas-microsoft-com:office:word" xmlns:w="http://schemas.openxmlformats.org/wordprocessingml/2006/main" xmlns:w14="http://schemas.microsoft.com/office/word/2010/wordml" xmlns:w15="http://schemas.microsoft.com/office/word/2012/wordml" xmlns:w16cex="http://schemas.microsoft.com/office/word/2018/wordml/cex" xmlns:w16cid="http://schemas.microsoft.com/office/word/2016/wordml/cid" xmlns:w16="http://schemas.microsoft.com/office/word/2018/wordml" xmlns:w16du="http://schemas.microsoft.com/office/word/2023/wordml/word16du" xmlns:w16sdtdh="http://schemas.microsoft.com/office/word/2020/wordml/sdtdatahash" xmlns:w16se="http://schemas.microsoft.com/office/word/2015/wordml/symex" xmlns:wpg="http://schemas.microsoft.com/office/word/2010/wordprocessingGroup" xmlns:wpi="http://schemas.microsoft.com/office/word/2010/wordprocessingInk" xmlns:wne="http://schemas.microsoft.com/office/word/2006/wordml" xmlns:wps="http://schemas.microsoft.com/office/word/2010/wordprocessingShape" mc:Ignorable="w14 w15 w16se w16cid w16 w16cex w16sdtdh w16du wp14">
+<w:document xmlns:wpc="http://schemas.microsoft.com/office/word/2010/wordprocessingCanvas" xmlns:cx="http://schemas.microsoft.com/office/drawing/2014/chartex" xmlns:cx1="http://schemas.microsoft.com/office/drawing/2015/9/8/chartex" xmlns:cx2="http://schemas.microsoft.com/office/drawing/2015/10/21/chartex" xmlns:cx3="http://schemas.microsoft.com/office/drawing/2016/5/9/chartex" xmlns:cx4="http://schemas.microsoft.com/office/drawing/2016/5/10/chartex" xmlns:cx5="http://schemas.microsoft.com/office/drawing/2016/5/11/chartex" xmlns:cx6="http://schemas.microsoft.com/office/drawing/2016/5/12/chartex" xmlns:cx7="http://schemas.microsoft.com/office/drawing/2016/5/13/chartex" xmlns:cx8="http://schemas.microsoft.com/office/drawing/2016/5/14/chartex" xmlns:mc="http://schemas.openxmlformats.org/markup-compatibility/2006" xmlns:aink="http://schemas.microsoft.com/office/drawing/2016/ink" xmlns:am3d="http://schemas.microsoft.com/office/drawing/2017/model3d" xmlns:o="urn:schemas-microsoft-com:office:office" xmlns:oel="http://schemas.microsoft.com/office/2019/extlst" xmlns:r="http://schemas.openxmlformats.org/officeDocument/2006/relationships" xmlns:m="http://schemas.openxmlformats.org/officeDocument/2006/math" xmlns:v="urn:schemas-microsoft-com:vml" xmlns:wp14="http://schemas.microsoft.com/office/word/2010/wordprocessingDrawing" xmlns:wp="http://schemas.openxmlformats.org/drawingml/2006/wordprocessingDrawing" xmlns:w10="urn:schemas-microsoft-com:office:word" xmlns:w="http://schemas.openxmlformats.org/wordprocessingml/2006/main" xmlns:w14="http://schemas.microsoft.com/office/word/2010/wordml" xmlns:w15="http://schemas.microsoft.com/office/word/2012/wordml" xmlns:w16cex="http://schemas.microsoft.com/office/word/2018/wordml/cex" xmlns:w16cid="http://schemas.microsoft.com/office/word/2016/wordml/cid" xmlns:w16="http://schemas.microsoft.com/office/word/2018/wordml" xmlns:w16du="http://schemas.microsoft.com/office/word/2023/wordml/word16du" xmlns:w16sdtdh="http://schemas.microsoft.com/office/word/2020/wordml/sdtdatahash" xmlns:w16sdtfl="http://schemas.microsoft.com/office/word/2024/wordml/sdtformatlock" xmlns:w16se="http://schemas.microsoft.com/office/word/2015/wordml/symex" xmlns:wpg="http://schemas.microsoft.com/office/word/2010/wordprocessingGroup" xmlns:wpi="http://schemas.microsoft.com/office/word/2010/wordprocessingInk" xmlns:wne="http://schemas.microsoft.com/office/word/2006/wordml" xmlns:wps="http://schemas.microsoft.com/office/word/2010/wordprocessingShape" mc:Ignorable="w14 w15 w16se w16cid w16 w16cex w16sdtdh w16sdtfl w16du wp14">
   <w:body>
     <w:p>
       <w:pPr>
@@ -8,9 +8,6 @@
       </w:pPr>
       <w:r>
         <w:t>Analytics for the Australian Grains Industry</w:t>
-      </w:r>
-      <w:r>
-        <w:t xml:space="preserve"> – ##### (AAGI-##)</w:t>
       </w:r>
     </w:p>
     <w:p>
@@ -816,7 +813,7 @@
 </file>
 
 <file path=word/endnotes.xml><?xml version="1.0" encoding="utf-8"?>
-<w:endnotes xmlns:wpc="http://schemas.microsoft.com/office/word/2010/wordprocessingCanvas" xmlns:cx="http://schemas.microsoft.com/office/drawing/2014/chartex" xmlns:cx1="http://schemas.microsoft.com/office/drawing/2015/9/8/chartex" xmlns:cx2="http://schemas.microsoft.com/office/drawing/2015/10/21/chartex" xmlns:cx3="http://schemas.microsoft.com/office/drawing/2016/5/9/chartex" xmlns:cx4="http://schemas.microsoft.com/office/drawing/2016/5/10/chartex" xmlns:cx5="http://schemas.microsoft.com/office/drawing/2016/5/11/chartex" xmlns:cx6="http://schemas.microsoft.com/office/drawing/2016/5/12/chartex" xmlns:cx7="http://schemas.microsoft.com/office/drawing/2016/5/13/chartex" xmlns:cx8="http://schemas.microsoft.com/office/drawing/2016/5/14/chartex" xmlns:mc="http://schemas.openxmlformats.org/markup-compatibility/2006" xmlns:aink="http://schemas.microsoft.com/office/drawing/2016/ink" xmlns:am3d="http://schemas.microsoft.com/office/drawing/2017/model3d" xmlns:o="urn:schemas-microsoft-com:office:office" xmlns:oel="http://schemas.microsoft.com/office/2019/extlst" xmlns:r="http://schemas.openxmlformats.org/officeDocument/2006/relationships" xmlns:m="http://schemas.openxmlformats.org/officeDocument/2006/math" xmlns:v="urn:schemas-microsoft-com:vml" xmlns:wp14="http://schemas.microsoft.com/office/word/2010/wordprocessingDrawing" xmlns:wp="http://schemas.openxmlformats.org/drawingml/2006/wordprocessingDrawing" xmlns:w10="urn:schemas-microsoft-com:office:word" xmlns:w="http://schemas.openxmlformats.org/wordprocessingml/2006/main" xmlns:w14="http://schemas.microsoft.com/office/word/2010/wordml" xmlns:w15="http://schemas.microsoft.com/office/word/2012/wordml" xmlns:w16cex="http://schemas.microsoft.com/office/word/2018/wordml/cex" xmlns:w16cid="http://schemas.microsoft.com/office/word/2016/wordml/cid" xmlns:w16="http://schemas.microsoft.com/office/word/2018/wordml" xmlns:w16du="http://schemas.microsoft.com/office/word/2023/wordml/word16du" xmlns:w16sdtdh="http://schemas.microsoft.com/office/word/2020/wordml/sdtdatahash" xmlns:w16se="http://schemas.microsoft.com/office/word/2015/wordml/symex" xmlns:wpg="http://schemas.microsoft.com/office/word/2010/wordprocessingGroup" xmlns:wpi="http://schemas.microsoft.com/office/word/2010/wordprocessingInk" xmlns:wne="http://schemas.microsoft.com/office/word/2006/wordml" xmlns:wps="http://schemas.microsoft.com/office/word/2010/wordprocessingShape" mc:Ignorable="w14 w15 w16se w16cid w16 w16cex w16sdtdh w16du wp14">
+<w:endnotes xmlns:wpc="http://schemas.microsoft.com/office/word/2010/wordprocessingCanvas" xmlns:cx="http://schemas.microsoft.com/office/drawing/2014/chartex" xmlns:cx1="http://schemas.microsoft.com/office/drawing/2015/9/8/chartex" xmlns:cx2="http://schemas.microsoft.com/office/drawing/2015/10/21/chartex" xmlns:cx3="http://schemas.microsoft.com/office/drawing/2016/5/9/chartex" xmlns:cx4="http://schemas.microsoft.com/office/drawing/2016/5/10/chartex" xmlns:cx5="http://schemas.microsoft.com/office/drawing/2016/5/11/chartex" xmlns:cx6="http://schemas.microsoft.com/office/drawing/2016/5/12/chartex" xmlns:cx7="http://schemas.microsoft.com/office/drawing/2016/5/13/chartex" xmlns:cx8="http://schemas.microsoft.com/office/drawing/2016/5/14/chartex" xmlns:mc="http://schemas.openxmlformats.org/markup-compatibility/2006" xmlns:aink="http://schemas.microsoft.com/office/drawing/2016/ink" xmlns:am3d="http://schemas.microsoft.com/office/drawing/2017/model3d" xmlns:o="urn:schemas-microsoft-com:office:office" xmlns:oel="http://schemas.microsoft.com/office/2019/extlst" xmlns:r="http://schemas.openxmlformats.org/officeDocument/2006/relationships" xmlns:m="http://schemas.openxmlformats.org/officeDocument/2006/math" xmlns:v="urn:schemas-microsoft-com:vml" xmlns:wp14="http://schemas.microsoft.com/office/word/2010/wordprocessingDrawing" xmlns:wp="http://schemas.openxmlformats.org/drawingml/2006/wordprocessingDrawing" xmlns:w10="urn:schemas-microsoft-com:office:word" xmlns:w="http://schemas.openxmlformats.org/wordprocessingml/2006/main" xmlns:w14="http://schemas.microsoft.com/office/word/2010/wordml" xmlns:w15="http://schemas.microsoft.com/office/word/2012/wordml" xmlns:w16cex="http://schemas.microsoft.com/office/word/2018/wordml/cex" xmlns:w16cid="http://schemas.microsoft.com/office/word/2016/wordml/cid" xmlns:w16="http://schemas.microsoft.com/office/word/2018/wordml" xmlns:w16du="http://schemas.microsoft.com/office/word/2023/wordml/word16du" xmlns:w16sdtdh="http://schemas.microsoft.com/office/word/2020/wordml/sdtdatahash" xmlns:w16sdtfl="http://schemas.microsoft.com/office/word/2024/wordml/sdtformatlock" xmlns:w16se="http://schemas.microsoft.com/office/word/2015/wordml/symex" xmlns:wpg="http://schemas.microsoft.com/office/word/2010/wordprocessingGroup" xmlns:wpi="http://schemas.microsoft.com/office/word/2010/wordprocessingInk" xmlns:wne="http://schemas.microsoft.com/office/word/2006/wordml" xmlns:wps="http://schemas.microsoft.com/office/word/2010/wordprocessingShape" mc:Ignorable="w14 w15 w16se w16cid w16 w16cex w16sdtdh w16sdtfl w16du wp14">
   <w:endnote w:type="separator" w:id="-1">
     <w:p>
       <w:pPr>
@@ -841,7 +838,7 @@
 </file>
 
 <file path=word/footer1.xml><?xml version="1.0" encoding="utf-8"?>
-<w:ftr xmlns:wpc="http://schemas.microsoft.com/office/word/2010/wordprocessingCanvas" xmlns:cx="http://schemas.microsoft.com/office/drawing/2014/chartex" xmlns:cx1="http://schemas.microsoft.com/office/drawing/2015/9/8/chartex" xmlns:cx2="http://schemas.microsoft.com/office/drawing/2015/10/21/chartex" xmlns:cx3="http://schemas.microsoft.com/office/drawing/2016/5/9/chartex" xmlns:cx4="http://schemas.microsoft.com/office/drawing/2016/5/10/chartex" xmlns:cx5="http://schemas.microsoft.com/office/drawing/2016/5/11/chartex" xmlns:cx6="http://schemas.microsoft.com/office/drawing/2016/5/12/chartex" xmlns:cx7="http://schemas.microsoft.com/office/drawing/2016/5/13/chartex" xmlns:cx8="http://schemas.microsoft.com/office/drawing/2016/5/14/chartex" xmlns:mc="http://schemas.openxmlformats.org/markup-compatibility/2006" xmlns:aink="http://schemas.microsoft.com/office/drawing/2016/ink" xmlns:am3d="http://schemas.microsoft.com/office/drawing/2017/model3d" xmlns:o="urn:schemas-microsoft-com:office:office" xmlns:oel="http://schemas.microsoft.com/office/2019/extlst" xmlns:r="http://schemas.openxmlformats.org/officeDocument/2006/relationships" xmlns:m="http://schemas.openxmlformats.org/officeDocument/2006/math" xmlns:v="urn:schemas-microsoft-com:vml" xmlns:wp14="http://schemas.microsoft.com/office/word/2010/wordprocessingDrawing" xmlns:wp="http://schemas.openxmlformats.org/drawingml/2006/wordprocessingDrawing" xmlns:w10="urn:schemas-microsoft-com:office:word" xmlns:w="http://schemas.openxmlformats.org/wordprocessingml/2006/main" xmlns:w14="http://schemas.microsoft.com/office/word/2010/wordml" xmlns:w15="http://schemas.microsoft.com/office/word/2012/wordml" xmlns:w16cex="http://schemas.microsoft.com/office/word/2018/wordml/cex" xmlns:w16cid="http://schemas.microsoft.com/office/word/2016/wordml/cid" xmlns:w16="http://schemas.microsoft.com/office/word/2018/wordml" xmlns:w16du="http://schemas.microsoft.com/office/word/2023/wordml/word16du" xmlns:w16sdtdh="http://schemas.microsoft.com/office/word/2020/wordml/sdtdatahash" xmlns:w16se="http://schemas.microsoft.com/office/word/2015/wordml/symex" xmlns:wpg="http://schemas.microsoft.com/office/word/2010/wordprocessingGroup" xmlns:wpi="http://schemas.microsoft.com/office/word/2010/wordprocessingInk" xmlns:wne="http://schemas.microsoft.com/office/word/2006/wordml" xmlns:wps="http://schemas.microsoft.com/office/word/2010/wordprocessingShape" mc:Ignorable="w14 w15 w16se w16cid w16 w16cex w16sdtdh w16du wp14">
+<w:ftr xmlns:wpc="http://schemas.microsoft.com/office/word/2010/wordprocessingCanvas" xmlns:cx="http://schemas.microsoft.com/office/drawing/2014/chartex" xmlns:cx1="http://schemas.microsoft.com/office/drawing/2015/9/8/chartex" xmlns:cx2="http://schemas.microsoft.com/office/drawing/2015/10/21/chartex" xmlns:cx3="http://schemas.microsoft.com/office/drawing/2016/5/9/chartex" xmlns:cx4="http://schemas.microsoft.com/office/drawing/2016/5/10/chartex" xmlns:cx5="http://schemas.microsoft.com/office/drawing/2016/5/11/chartex" xmlns:cx6="http://schemas.microsoft.com/office/drawing/2016/5/12/chartex" xmlns:cx7="http://schemas.microsoft.com/office/drawing/2016/5/13/chartex" xmlns:cx8="http://schemas.microsoft.com/office/drawing/2016/5/14/chartex" xmlns:mc="http://schemas.openxmlformats.org/markup-compatibility/2006" xmlns:aink="http://schemas.microsoft.com/office/drawing/2016/ink" xmlns:am3d="http://schemas.microsoft.com/office/drawing/2017/model3d" xmlns:o="urn:schemas-microsoft-com:office:office" xmlns:oel="http://schemas.microsoft.com/office/2019/extlst" xmlns:r="http://schemas.openxmlformats.org/officeDocument/2006/relationships" xmlns:m="http://schemas.openxmlformats.org/officeDocument/2006/math" xmlns:v="urn:schemas-microsoft-com:vml" xmlns:wp14="http://schemas.microsoft.com/office/word/2010/wordprocessingDrawing" xmlns:wp="http://schemas.openxmlformats.org/drawingml/2006/wordprocessingDrawing" xmlns:w10="urn:schemas-microsoft-com:office:word" xmlns:w="http://schemas.openxmlformats.org/wordprocessingml/2006/main" xmlns:w14="http://schemas.microsoft.com/office/word/2010/wordml" xmlns:w15="http://schemas.microsoft.com/office/word/2012/wordml" xmlns:w16cex="http://schemas.microsoft.com/office/word/2018/wordml/cex" xmlns:w16cid="http://schemas.microsoft.com/office/word/2016/wordml/cid" xmlns:w16="http://schemas.microsoft.com/office/word/2018/wordml" xmlns:w16du="http://schemas.microsoft.com/office/word/2023/wordml/word16du" xmlns:w16sdtdh="http://schemas.microsoft.com/office/word/2020/wordml/sdtdatahash" xmlns:w16sdtfl="http://schemas.microsoft.com/office/word/2024/wordml/sdtformatlock" xmlns:w16se="http://schemas.microsoft.com/office/word/2015/wordml/symex" xmlns:wpg="http://schemas.microsoft.com/office/word/2010/wordprocessingGroup" xmlns:wpi="http://schemas.microsoft.com/office/word/2010/wordprocessingInk" xmlns:wne="http://schemas.microsoft.com/office/word/2006/wordml" xmlns:wps="http://schemas.microsoft.com/office/word/2010/wordprocessingShape" mc:Ignorable="w14 w15 w16se w16cid w16 w16cex w16sdtdh w16sdtfl w16du wp14">
   <w:sdt>
     <w:sdtPr>
       <w:id w:val="-799988121"/>
@@ -895,7 +892,7 @@
 </file>
 
 <file path=word/footer2.xml><?xml version="1.0" encoding="utf-8"?>
-<w:ftr xmlns:wpc="http://schemas.microsoft.com/office/word/2010/wordprocessingCanvas" xmlns:cx="http://schemas.microsoft.com/office/drawing/2014/chartex" xmlns:cx1="http://schemas.microsoft.com/office/drawing/2015/9/8/chartex" xmlns:cx2="http://schemas.microsoft.com/office/drawing/2015/10/21/chartex" xmlns:cx3="http://schemas.microsoft.com/office/drawing/2016/5/9/chartex" xmlns:cx4="http://schemas.microsoft.com/office/drawing/2016/5/10/chartex" xmlns:cx5="http://schemas.microsoft.com/office/drawing/2016/5/11/chartex" xmlns:cx6="http://schemas.microsoft.com/office/drawing/2016/5/12/chartex" xmlns:cx7="http://schemas.microsoft.com/office/drawing/2016/5/13/chartex" xmlns:cx8="http://schemas.microsoft.com/office/drawing/2016/5/14/chartex" xmlns:mc="http://schemas.openxmlformats.org/markup-compatibility/2006" xmlns:aink="http://schemas.microsoft.com/office/drawing/2016/ink" xmlns:am3d="http://schemas.microsoft.com/office/drawing/2017/model3d" xmlns:o="urn:schemas-microsoft-com:office:office" xmlns:oel="http://schemas.microsoft.com/office/2019/extlst" xmlns:r="http://schemas.openxmlformats.org/officeDocument/2006/relationships" xmlns:m="http://schemas.openxmlformats.org/officeDocument/2006/math" xmlns:v="urn:schemas-microsoft-com:vml" xmlns:wp14="http://schemas.microsoft.com/office/word/2010/wordprocessingDrawing" xmlns:wp="http://schemas.openxmlformats.org/drawingml/2006/wordprocessingDrawing" xmlns:w10="urn:schemas-microsoft-com:office:word" xmlns:w="http://schemas.openxmlformats.org/wordprocessingml/2006/main" xmlns:w14="http://schemas.microsoft.com/office/word/2010/wordml" xmlns:w15="http://schemas.microsoft.com/office/word/2012/wordml" xmlns:w16cex="http://schemas.microsoft.com/office/word/2018/wordml/cex" xmlns:w16cid="http://schemas.microsoft.com/office/word/2016/wordml/cid" xmlns:w16="http://schemas.microsoft.com/office/word/2018/wordml" xmlns:w16du="http://schemas.microsoft.com/office/word/2023/wordml/word16du" xmlns:w16sdtdh="http://schemas.microsoft.com/office/word/2020/wordml/sdtdatahash" xmlns:w16se="http://schemas.microsoft.com/office/word/2015/wordml/symex" xmlns:wpg="http://schemas.microsoft.com/office/word/2010/wordprocessingGroup" xmlns:wpi="http://schemas.microsoft.com/office/word/2010/wordprocessingInk" xmlns:wne="http://schemas.microsoft.com/office/word/2006/wordml" xmlns:wps="http://schemas.microsoft.com/office/word/2010/wordprocessingShape" mc:Ignorable="w14 w15 w16se w16cid w16 w16cex w16sdtdh w16du wp14">
+<w:ftr xmlns:wpc="http://schemas.microsoft.com/office/word/2010/wordprocessingCanvas" xmlns:cx="http://schemas.microsoft.com/office/drawing/2014/chartex" xmlns:cx1="http://schemas.microsoft.com/office/drawing/2015/9/8/chartex" xmlns:cx2="http://schemas.microsoft.com/office/drawing/2015/10/21/chartex" xmlns:cx3="http://schemas.microsoft.com/office/drawing/2016/5/9/chartex" xmlns:cx4="http://schemas.microsoft.com/office/drawing/2016/5/10/chartex" xmlns:cx5="http://schemas.microsoft.com/office/drawing/2016/5/11/chartex" xmlns:cx6="http://schemas.microsoft.com/office/drawing/2016/5/12/chartex" xmlns:cx7="http://schemas.microsoft.com/office/drawing/2016/5/13/chartex" xmlns:cx8="http://schemas.microsoft.com/office/drawing/2016/5/14/chartex" xmlns:mc="http://schemas.openxmlformats.org/markup-compatibility/2006" xmlns:aink="http://schemas.microsoft.com/office/drawing/2016/ink" xmlns:am3d="http://schemas.microsoft.com/office/drawing/2017/model3d" xmlns:o="urn:schemas-microsoft-com:office:office" xmlns:oel="http://schemas.microsoft.com/office/2019/extlst" xmlns:r="http://schemas.openxmlformats.org/officeDocument/2006/relationships" xmlns:m="http://schemas.openxmlformats.org/officeDocument/2006/math" xmlns:v="urn:schemas-microsoft-com:vml" xmlns:wp14="http://schemas.microsoft.com/office/word/2010/wordprocessingDrawing" xmlns:wp="http://schemas.openxmlformats.org/drawingml/2006/wordprocessingDrawing" xmlns:w10="urn:schemas-microsoft-com:office:word" xmlns:w="http://schemas.openxmlformats.org/wordprocessingml/2006/main" xmlns:w14="http://schemas.microsoft.com/office/word/2010/wordml" xmlns:w15="http://schemas.microsoft.com/office/word/2012/wordml" xmlns:w16cex="http://schemas.microsoft.com/office/word/2018/wordml/cex" xmlns:w16cid="http://schemas.microsoft.com/office/word/2016/wordml/cid" xmlns:w16="http://schemas.microsoft.com/office/word/2018/wordml" xmlns:w16du="http://schemas.microsoft.com/office/word/2023/wordml/word16du" xmlns:w16sdtdh="http://schemas.microsoft.com/office/word/2020/wordml/sdtdatahash" xmlns:w16sdtfl="http://schemas.microsoft.com/office/word/2024/wordml/sdtformatlock" xmlns:w16se="http://schemas.microsoft.com/office/word/2015/wordml/symex" xmlns:wpg="http://schemas.microsoft.com/office/word/2010/wordprocessingGroup" xmlns:wpi="http://schemas.microsoft.com/office/word/2010/wordprocessingInk" xmlns:wne="http://schemas.microsoft.com/office/word/2006/wordml" xmlns:wps="http://schemas.microsoft.com/office/word/2010/wordprocessingShape" mc:Ignorable="w14 w15 w16se w16cid w16 w16cex w16sdtdh w16sdtfl w16du wp14">
   <w:p>
     <w:pPr>
       <w:pStyle w:val="Footer"/>
@@ -951,7 +948,7 @@
 </file>
 
 <file path=word/footnotes.xml><?xml version="1.0" encoding="utf-8"?>
-<w:footnotes xmlns:wpc="http://schemas.microsoft.com/office/word/2010/wordprocessingCanvas" xmlns:cx="http://schemas.microsoft.com/office/drawing/2014/chartex" xmlns:cx1="http://schemas.microsoft.com/office/drawing/2015/9/8/chartex" xmlns:cx2="http://schemas.microsoft.com/office/drawing/2015/10/21/chartex" xmlns:cx3="http://schemas.microsoft.com/office/drawing/2016/5/9/chartex" xmlns:cx4="http://schemas.microsoft.com/office/drawing/2016/5/10/chartex" xmlns:cx5="http://schemas.microsoft.com/office/drawing/2016/5/11/chartex" xmlns:cx6="http://schemas.microsoft.com/office/drawing/2016/5/12/chartex" xmlns:cx7="http://schemas.microsoft.com/office/drawing/2016/5/13/chartex" xmlns:cx8="http://schemas.microsoft.com/office/drawing/2016/5/14/chartex" xmlns:mc="http://schemas.openxmlformats.org/markup-compatibility/2006" xmlns:aink="http://schemas.microsoft.com/office/drawing/2016/ink" xmlns:am3d="http://schemas.microsoft.com/office/drawing/2017/model3d" xmlns:o="urn:schemas-microsoft-com:office:office" xmlns:oel="http://schemas.microsoft.com/office/2019/extlst" xmlns:r="http://schemas.openxmlformats.org/officeDocument/2006/relationships" xmlns:m="http://schemas.openxmlformats.org/officeDocument/2006/math" xmlns:v="urn:schemas-microsoft-com:vml" xmlns:wp14="http://schemas.microsoft.com/office/word/2010/wordprocessingDrawing" xmlns:wp="http://schemas.openxmlformats.org/drawingml/2006/wordprocessingDrawing" xmlns:w10="urn:schemas-microsoft-com:office:word" xmlns:w="http://schemas.openxmlformats.org/wordprocessingml/2006/main" xmlns:w14="http://schemas.microsoft.com/office/word/2010/wordml" xmlns:w15="http://schemas.microsoft.com/office/word/2012/wordml" xmlns:w16cex="http://schemas.microsoft.com/office/word/2018/wordml/cex" xmlns:w16cid="http://schemas.microsoft.com/office/word/2016/wordml/cid" xmlns:w16="http://schemas.microsoft.com/office/word/2018/wordml" xmlns:w16du="http://schemas.microsoft.com/office/word/2023/wordml/word16du" xmlns:w16sdtdh="http://schemas.microsoft.com/office/word/2020/wordml/sdtdatahash" xmlns:w16se="http://schemas.microsoft.com/office/word/2015/wordml/symex" xmlns:wpg="http://schemas.microsoft.com/office/word/2010/wordprocessingGroup" xmlns:wpi="http://schemas.microsoft.com/office/word/2010/wordprocessingInk" xmlns:wne="http://schemas.microsoft.com/office/word/2006/wordml" xmlns:wps="http://schemas.microsoft.com/office/word/2010/wordprocessingShape" mc:Ignorable="w14 w15 w16se w16cid w16 w16cex w16sdtdh w16du wp14">
+<w:footnotes xmlns:wpc="http://schemas.microsoft.com/office/word/2010/wordprocessingCanvas" xmlns:cx="http://schemas.microsoft.com/office/drawing/2014/chartex" xmlns:cx1="http://schemas.microsoft.com/office/drawing/2015/9/8/chartex" xmlns:cx2="http://schemas.microsoft.com/office/drawing/2015/10/21/chartex" xmlns:cx3="http://schemas.microsoft.com/office/drawing/2016/5/9/chartex" xmlns:cx4="http://schemas.microsoft.com/office/drawing/2016/5/10/chartex" xmlns:cx5="http://schemas.microsoft.com/office/drawing/2016/5/11/chartex" xmlns:cx6="http://schemas.microsoft.com/office/drawing/2016/5/12/chartex" xmlns:cx7="http://schemas.microsoft.com/office/drawing/2016/5/13/chartex" xmlns:cx8="http://schemas.microsoft.com/office/drawing/2016/5/14/chartex" xmlns:mc="http://schemas.openxmlformats.org/markup-compatibility/2006" xmlns:aink="http://schemas.microsoft.com/office/drawing/2016/ink" xmlns:am3d="http://schemas.microsoft.com/office/drawing/2017/model3d" xmlns:o="urn:schemas-microsoft-com:office:office" xmlns:oel="http://schemas.microsoft.com/office/2019/extlst" xmlns:r="http://schemas.openxmlformats.org/officeDocument/2006/relationships" xmlns:m="http://schemas.openxmlformats.org/officeDocument/2006/math" xmlns:v="urn:schemas-microsoft-com:vml" xmlns:wp14="http://schemas.microsoft.com/office/word/2010/wordprocessingDrawing" xmlns:wp="http://schemas.openxmlformats.org/drawingml/2006/wordprocessingDrawing" xmlns:w10="urn:schemas-microsoft-com:office:word" xmlns:w="http://schemas.openxmlformats.org/wordprocessingml/2006/main" xmlns:w14="http://schemas.microsoft.com/office/word/2010/wordml" xmlns:w15="http://schemas.microsoft.com/office/word/2012/wordml" xmlns:w16cex="http://schemas.microsoft.com/office/word/2018/wordml/cex" xmlns:w16cid="http://schemas.microsoft.com/office/word/2016/wordml/cid" xmlns:w16="http://schemas.microsoft.com/office/word/2018/wordml" xmlns:w16du="http://schemas.microsoft.com/office/word/2023/wordml/word16du" xmlns:w16sdtdh="http://schemas.microsoft.com/office/word/2020/wordml/sdtdatahash" xmlns:w16sdtfl="http://schemas.microsoft.com/office/word/2024/wordml/sdtformatlock" xmlns:w16se="http://schemas.microsoft.com/office/word/2015/wordml/symex" xmlns:wpg="http://schemas.microsoft.com/office/word/2010/wordprocessingGroup" xmlns:wpi="http://schemas.microsoft.com/office/word/2010/wordprocessingInk" xmlns:wne="http://schemas.microsoft.com/office/word/2006/wordml" xmlns:wps="http://schemas.microsoft.com/office/word/2010/wordprocessingShape" mc:Ignorable="w14 w15 w16se w16cid w16 w16cex w16sdtdh w16sdtfl w16du wp14">
   <w:footnote w:type="separator" w:id="-1">
     <w:p>
       <w:r>
@@ -986,7 +983,7 @@
 </file>
 
 <file path=word/header1.xml><?xml version="1.0" encoding="utf-8"?>
-<w:hdr xmlns:wpc="http://schemas.microsoft.com/office/word/2010/wordprocessingCanvas" xmlns:cx="http://schemas.microsoft.com/office/drawing/2014/chartex" xmlns:cx1="http://schemas.microsoft.com/office/drawing/2015/9/8/chartex" xmlns:cx2="http://schemas.microsoft.com/office/drawing/2015/10/21/chartex" xmlns:cx3="http://schemas.microsoft.com/office/drawing/2016/5/9/chartex" xmlns:cx4="http://schemas.microsoft.com/office/drawing/2016/5/10/chartex" xmlns:cx5="http://schemas.microsoft.com/office/drawing/2016/5/11/chartex" xmlns:cx6="http://schemas.microsoft.com/office/drawing/2016/5/12/chartex" xmlns:cx7="http://schemas.microsoft.com/office/drawing/2016/5/13/chartex" xmlns:cx8="http://schemas.microsoft.com/office/drawing/2016/5/14/chartex" xmlns:mc="http://schemas.openxmlformats.org/markup-compatibility/2006" xmlns:aink="http://schemas.microsoft.com/office/drawing/2016/ink" xmlns:am3d="http://schemas.microsoft.com/office/drawing/2017/model3d" xmlns:o="urn:schemas-microsoft-com:office:office" xmlns:oel="http://schemas.microsoft.com/office/2019/extlst" xmlns:r="http://schemas.openxmlformats.org/officeDocument/2006/relationships" xmlns:m="http://schemas.openxmlformats.org/officeDocument/2006/math" xmlns:v="urn:schemas-microsoft-com:vml" xmlns:wp14="http://schemas.microsoft.com/office/word/2010/wordprocessingDrawing" xmlns:wp="http://schemas.openxmlformats.org/drawingml/2006/wordprocessingDrawing" xmlns:w10="urn:schemas-microsoft-com:office:word" xmlns:w="http://schemas.openxmlformats.org/wordprocessingml/2006/main" xmlns:w14="http://schemas.microsoft.com/office/word/2010/wordml" xmlns:w15="http://schemas.microsoft.com/office/word/2012/wordml" xmlns:w16cex="http://schemas.microsoft.com/office/word/2018/wordml/cex" xmlns:w16cid="http://schemas.microsoft.com/office/word/2016/wordml/cid" xmlns:w16="http://schemas.microsoft.com/office/word/2018/wordml" xmlns:w16du="http://schemas.microsoft.com/office/word/2023/wordml/word16du" xmlns:w16sdtdh="http://schemas.microsoft.com/office/word/2020/wordml/sdtdatahash" xmlns:w16se="http://schemas.microsoft.com/office/word/2015/wordml/symex" xmlns:wpg="http://schemas.microsoft.com/office/word/2010/wordprocessingGroup" xmlns:wpi="http://schemas.microsoft.com/office/word/2010/wordprocessingInk" xmlns:wne="http://schemas.microsoft.com/office/word/2006/wordml" xmlns:wps="http://schemas.microsoft.com/office/word/2010/wordprocessingShape" mc:Ignorable="w14 w15 w16se w16cid w16 w16cex w16sdtdh w16du wp14">
+<w:hdr xmlns:wpc="http://schemas.microsoft.com/office/word/2010/wordprocessingCanvas" xmlns:cx="http://schemas.microsoft.com/office/drawing/2014/chartex" xmlns:cx1="http://schemas.microsoft.com/office/drawing/2015/9/8/chartex" xmlns:cx2="http://schemas.microsoft.com/office/drawing/2015/10/21/chartex" xmlns:cx3="http://schemas.microsoft.com/office/drawing/2016/5/9/chartex" xmlns:cx4="http://schemas.microsoft.com/office/drawing/2016/5/10/chartex" xmlns:cx5="http://schemas.microsoft.com/office/drawing/2016/5/11/chartex" xmlns:cx6="http://schemas.microsoft.com/office/drawing/2016/5/12/chartex" xmlns:cx7="http://schemas.microsoft.com/office/drawing/2016/5/13/chartex" xmlns:cx8="http://schemas.microsoft.com/office/drawing/2016/5/14/chartex" xmlns:mc="http://schemas.openxmlformats.org/markup-compatibility/2006" xmlns:aink="http://schemas.microsoft.com/office/drawing/2016/ink" xmlns:am3d="http://schemas.microsoft.com/office/drawing/2017/model3d" xmlns:o="urn:schemas-microsoft-com:office:office" xmlns:oel="http://schemas.microsoft.com/office/2019/extlst" xmlns:r="http://schemas.openxmlformats.org/officeDocument/2006/relationships" xmlns:m="http://schemas.openxmlformats.org/officeDocument/2006/math" xmlns:v="urn:schemas-microsoft-com:vml" xmlns:wp14="http://schemas.microsoft.com/office/word/2010/wordprocessingDrawing" xmlns:wp="http://schemas.openxmlformats.org/drawingml/2006/wordprocessingDrawing" xmlns:w10="urn:schemas-microsoft-com:office:word" xmlns:w="http://schemas.openxmlformats.org/wordprocessingml/2006/main" xmlns:w14="http://schemas.microsoft.com/office/word/2010/wordml" xmlns:w15="http://schemas.microsoft.com/office/word/2012/wordml" xmlns:w16cex="http://schemas.microsoft.com/office/word/2018/wordml/cex" xmlns:w16cid="http://schemas.microsoft.com/office/word/2016/wordml/cid" xmlns:w16="http://schemas.microsoft.com/office/word/2018/wordml" xmlns:w16du="http://schemas.microsoft.com/office/word/2023/wordml/word16du" xmlns:w16sdtdh="http://schemas.microsoft.com/office/word/2020/wordml/sdtdatahash" xmlns:w16sdtfl="http://schemas.microsoft.com/office/word/2024/wordml/sdtformatlock" xmlns:w16se="http://schemas.microsoft.com/office/word/2015/wordml/symex" xmlns:wpg="http://schemas.microsoft.com/office/word/2010/wordprocessingGroup" xmlns:wpi="http://schemas.microsoft.com/office/word/2010/wordprocessingInk" xmlns:wne="http://schemas.microsoft.com/office/word/2006/wordml" xmlns:wps="http://schemas.microsoft.com/office/word/2010/wordprocessingShape" mc:Ignorable="w14 w15 w16se w16cid w16 w16cex w16sdtdh w16sdtfl w16du wp14">
   <w:p>
     <w:pPr>
       <w:pStyle w:val="Header"/>
@@ -1053,7 +1050,7 @@
 </file>
 
 <file path=word/header2.xml><?xml version="1.0" encoding="utf-8"?>
-<w:hdr xmlns:wpc="http://schemas.microsoft.com/office/word/2010/wordprocessingCanvas" xmlns:cx="http://schemas.microsoft.com/office/drawing/2014/chartex" xmlns:cx1="http://schemas.microsoft.com/office/drawing/2015/9/8/chartex" xmlns:cx2="http://schemas.microsoft.com/office/drawing/2015/10/21/chartex" xmlns:cx3="http://schemas.microsoft.com/office/drawing/2016/5/9/chartex" xmlns:cx4="http://schemas.microsoft.com/office/drawing/2016/5/10/chartex" xmlns:cx5="http://schemas.microsoft.com/office/drawing/2016/5/11/chartex" xmlns:cx6="http://schemas.microsoft.com/office/drawing/2016/5/12/chartex" xmlns:cx7="http://schemas.microsoft.com/office/drawing/2016/5/13/chartex" xmlns:cx8="http://schemas.microsoft.com/office/drawing/2016/5/14/chartex" xmlns:mc="http://schemas.openxmlformats.org/markup-compatibility/2006" xmlns:aink="http://schemas.microsoft.com/office/drawing/2016/ink" xmlns:am3d="http://schemas.microsoft.com/office/drawing/2017/model3d" xmlns:o="urn:schemas-microsoft-com:office:office" xmlns:oel="http://schemas.microsoft.com/office/2019/extlst" xmlns:r="http://schemas.openxmlformats.org/officeDocument/2006/relationships" xmlns:m="http://schemas.openxmlformats.org/officeDocument/2006/math" xmlns:v="urn:schemas-microsoft-com:vml" xmlns:wp14="http://schemas.microsoft.com/office/word/2010/wordprocessingDrawing" xmlns:wp="http://schemas.openxmlformats.org/drawingml/2006/wordprocessingDrawing" xmlns:w10="urn:schemas-microsoft-com:office:word" xmlns:w="http://schemas.openxmlformats.org/wordprocessingml/2006/main" xmlns:w14="http://schemas.microsoft.com/office/word/2010/wordml" xmlns:w15="http://schemas.microsoft.com/office/word/2012/wordml" xmlns:w16cex="http://schemas.microsoft.com/office/word/2018/wordml/cex" xmlns:w16cid="http://schemas.microsoft.com/office/word/2016/wordml/cid" xmlns:w16="http://schemas.microsoft.com/office/word/2018/wordml" xmlns:w16du="http://schemas.microsoft.com/office/word/2023/wordml/word16du" xmlns:w16sdtdh="http://schemas.microsoft.com/office/word/2020/wordml/sdtdatahash" xmlns:w16se="http://schemas.microsoft.com/office/word/2015/wordml/symex" xmlns:wpg="http://schemas.microsoft.com/office/word/2010/wordprocessingGroup" xmlns:wpi="http://schemas.microsoft.com/office/word/2010/wordprocessingInk" xmlns:wne="http://schemas.microsoft.com/office/word/2006/wordml" xmlns:wps="http://schemas.microsoft.com/office/word/2010/wordprocessingShape" mc:Ignorable="w14 w15 w16se w16cid w16 w16cex w16sdtdh w16du wp14">
+<w:hdr xmlns:wpc="http://schemas.microsoft.com/office/word/2010/wordprocessingCanvas" xmlns:cx="http://schemas.microsoft.com/office/drawing/2014/chartex" xmlns:cx1="http://schemas.microsoft.com/office/drawing/2015/9/8/chartex" xmlns:cx2="http://schemas.microsoft.com/office/drawing/2015/10/21/chartex" xmlns:cx3="http://schemas.microsoft.com/office/drawing/2016/5/9/chartex" xmlns:cx4="http://schemas.microsoft.com/office/drawing/2016/5/10/chartex" xmlns:cx5="http://schemas.microsoft.com/office/drawing/2016/5/11/chartex" xmlns:cx6="http://schemas.microsoft.com/office/drawing/2016/5/12/chartex" xmlns:cx7="http://schemas.microsoft.com/office/drawing/2016/5/13/chartex" xmlns:cx8="http://schemas.microsoft.com/office/drawing/2016/5/14/chartex" xmlns:mc="http://schemas.openxmlformats.org/markup-compatibility/2006" xmlns:aink="http://schemas.microsoft.com/office/drawing/2016/ink" xmlns:am3d="http://schemas.microsoft.com/office/drawing/2017/model3d" xmlns:o="urn:schemas-microsoft-com:office:office" xmlns:oel="http://schemas.microsoft.com/office/2019/extlst" xmlns:r="http://schemas.openxmlformats.org/officeDocument/2006/relationships" xmlns:m="http://schemas.openxmlformats.org/officeDocument/2006/math" xmlns:v="urn:schemas-microsoft-com:vml" xmlns:wp14="http://schemas.microsoft.com/office/word/2010/wordprocessingDrawing" xmlns:wp="http://schemas.openxmlformats.org/drawingml/2006/wordprocessingDrawing" xmlns:w10="urn:schemas-microsoft-com:office:word" xmlns:w="http://schemas.openxmlformats.org/wordprocessingml/2006/main" xmlns:w14="http://schemas.microsoft.com/office/word/2010/wordml" xmlns:w15="http://schemas.microsoft.com/office/word/2012/wordml" xmlns:w16cex="http://schemas.microsoft.com/office/word/2018/wordml/cex" xmlns:w16cid="http://schemas.microsoft.com/office/word/2016/wordml/cid" xmlns:w16="http://schemas.microsoft.com/office/word/2018/wordml" xmlns:w16du="http://schemas.microsoft.com/office/word/2023/wordml/word16du" xmlns:w16sdtdh="http://schemas.microsoft.com/office/word/2020/wordml/sdtdatahash" xmlns:w16sdtfl="http://schemas.microsoft.com/office/word/2024/wordml/sdtformatlock" xmlns:w16se="http://schemas.microsoft.com/office/word/2015/wordml/symex" xmlns:wpg="http://schemas.microsoft.com/office/word/2010/wordprocessingGroup" xmlns:wpi="http://schemas.microsoft.com/office/word/2010/wordprocessingInk" xmlns:wne="http://schemas.microsoft.com/office/word/2006/wordml" xmlns:wps="http://schemas.microsoft.com/office/word/2010/wordprocessingShape" mc:Ignorable="w14 w15 w16se w16cid w16 w16cex w16sdtdh w16sdtfl w16du wp14">
   <w:p>
     <w:pPr>
       <w:pStyle w:val="Header"/>
@@ -1125,7 +1122,7 @@
 </file>
 
 <file path=word/numbering.xml><?xml version="1.0" encoding="utf-8"?>
-<w:numbering xmlns:wpc="http://schemas.microsoft.com/office/word/2010/wordprocessingCanvas" xmlns:cx="http://schemas.microsoft.com/office/drawing/2014/chartex" xmlns:cx1="http://schemas.microsoft.com/office/drawing/2015/9/8/chartex" xmlns:cx2="http://schemas.microsoft.com/office/drawing/2015/10/21/chartex" xmlns:cx3="http://schemas.microsoft.com/office/drawing/2016/5/9/chartex" xmlns:cx4="http://schemas.microsoft.com/office/drawing/2016/5/10/chartex" xmlns:cx5="http://schemas.microsoft.com/office/drawing/2016/5/11/chartex" xmlns:cx6="http://schemas.microsoft.com/office/drawing/2016/5/12/chartex" xmlns:cx7="http://schemas.microsoft.com/office/drawing/2016/5/13/chartex" xmlns:cx8="http://schemas.microsoft.com/office/drawing/2016/5/14/chartex" xmlns:mc="http://schemas.openxmlformats.org/markup-compatibility/2006" xmlns:aink="http://schemas.microsoft.com/office/drawing/2016/ink" xmlns:am3d="http://schemas.microsoft.com/office/drawing/2017/model3d" xmlns:o="urn:schemas-microsoft-com:office:office" xmlns:oel="http://schemas.microsoft.com/office/2019/extlst" xmlns:r="http://schemas.openxmlformats.org/officeDocument/2006/relationships" xmlns:m="http://schemas.openxmlformats.org/officeDocument/2006/math" xmlns:v="urn:schemas-microsoft-com:vml" xmlns:wp14="http://schemas.microsoft.com/office/word/2010/wordprocessingDrawing" xmlns:wp="http://schemas.openxmlformats.org/drawingml/2006/wordprocessingDrawing" xmlns:w10="urn:schemas-microsoft-com:office:word" xmlns:w="http://schemas.openxmlformats.org/wordprocessingml/2006/main" xmlns:w14="http://schemas.microsoft.com/office/word/2010/wordml" xmlns:w15="http://schemas.microsoft.com/office/word/2012/wordml" xmlns:w16cex="http://schemas.microsoft.com/office/word/2018/wordml/cex" xmlns:w16cid="http://schemas.microsoft.com/office/word/2016/wordml/cid" xmlns:w16="http://schemas.microsoft.com/office/word/2018/wordml" xmlns:w16du="http://schemas.microsoft.com/office/word/2023/wordml/word16du" xmlns:w16sdtdh="http://schemas.microsoft.com/office/word/2020/wordml/sdtdatahash" xmlns:w16se="http://schemas.microsoft.com/office/word/2015/wordml/symex" xmlns:wpg="http://schemas.microsoft.com/office/word/2010/wordprocessingGroup" xmlns:wpi="http://schemas.microsoft.com/office/word/2010/wordprocessingInk" xmlns:wne="http://schemas.microsoft.com/office/word/2006/wordml" xmlns:wps="http://schemas.microsoft.com/office/word/2010/wordprocessingShape" mc:Ignorable="w14 w15 w16se w16cid w16 w16cex w16sdtdh w16du wp14">
+<w:numbering xmlns:wpc="http://schemas.microsoft.com/office/word/2010/wordprocessingCanvas" xmlns:cx="http://schemas.microsoft.com/office/drawing/2014/chartex" xmlns:cx1="http://schemas.microsoft.com/office/drawing/2015/9/8/chartex" xmlns:cx2="http://schemas.microsoft.com/office/drawing/2015/10/21/chartex" xmlns:cx3="http://schemas.microsoft.com/office/drawing/2016/5/9/chartex" xmlns:cx4="http://schemas.microsoft.com/office/drawing/2016/5/10/chartex" xmlns:cx5="http://schemas.microsoft.com/office/drawing/2016/5/11/chartex" xmlns:cx6="http://schemas.microsoft.com/office/drawing/2016/5/12/chartex" xmlns:cx7="http://schemas.microsoft.com/office/drawing/2016/5/13/chartex" xmlns:cx8="http://schemas.microsoft.com/office/drawing/2016/5/14/chartex" xmlns:mc="http://schemas.openxmlformats.org/markup-compatibility/2006" xmlns:aink="http://schemas.microsoft.com/office/drawing/2016/ink" xmlns:am3d="http://schemas.microsoft.com/office/drawing/2017/model3d" xmlns:o="urn:schemas-microsoft-com:office:office" xmlns:oel="http://schemas.microsoft.com/office/2019/extlst" xmlns:r="http://schemas.openxmlformats.org/officeDocument/2006/relationships" xmlns:m="http://schemas.openxmlformats.org/officeDocument/2006/math" xmlns:v="urn:schemas-microsoft-com:vml" xmlns:wp14="http://schemas.microsoft.com/office/word/2010/wordprocessingDrawing" xmlns:wp="http://schemas.openxmlformats.org/drawingml/2006/wordprocessingDrawing" xmlns:w10="urn:schemas-microsoft-com:office:word" xmlns:w="http://schemas.openxmlformats.org/wordprocessingml/2006/main" xmlns:w14="http://schemas.microsoft.com/office/word/2010/wordml" xmlns:w15="http://schemas.microsoft.com/office/word/2012/wordml" xmlns:w16cex="http://schemas.microsoft.com/office/word/2018/wordml/cex" xmlns:w16cid="http://schemas.microsoft.com/office/word/2016/wordml/cid" xmlns:w16="http://schemas.microsoft.com/office/word/2018/wordml" xmlns:w16du="http://schemas.microsoft.com/office/word/2023/wordml/word16du" xmlns:w16sdtdh="http://schemas.microsoft.com/office/word/2020/wordml/sdtdatahash" xmlns:w16sdtfl="http://schemas.microsoft.com/office/word/2024/wordml/sdtformatlock" xmlns:w16se="http://schemas.microsoft.com/office/word/2015/wordml/symex" xmlns:wpg="http://schemas.microsoft.com/office/word/2010/wordprocessingGroup" xmlns:wpi="http://schemas.microsoft.com/office/word/2010/wordprocessingInk" xmlns:wne="http://schemas.microsoft.com/office/word/2006/wordml" xmlns:wps="http://schemas.microsoft.com/office/word/2010/wordprocessingShape" mc:Ignorable="w14 w15 w16se w16cid w16 w16cex w16sdtdh w16sdtfl w16du wp14">
   <w:abstractNum w:abstractNumId="0" w15:restartNumberingAfterBreak="0">
     <w:nsid w:val="170CD2DE"/>
     <w:multiLevelType w:val="multilevel"/>
@@ -1418,7 +1415,7 @@
 </file>
 
 <file path=word/styles.xml><?xml version="1.0" encoding="utf-8"?>
-<w:styles xmlns:mc="http://schemas.openxmlformats.org/markup-compatibility/2006" xmlns:r="http://schemas.openxmlformats.org/officeDocument/2006/relationships" xmlns:w="http://schemas.openxmlformats.org/wordprocessingml/2006/main" xmlns:w14="http://schemas.microsoft.com/office/word/2010/wordml" xmlns:w15="http://schemas.microsoft.com/office/word/2012/wordml" xmlns:w16cex="http://schemas.microsoft.com/office/word/2018/wordml/cex" xmlns:w16cid="http://schemas.microsoft.com/office/word/2016/wordml/cid" xmlns:w16="http://schemas.microsoft.com/office/word/2018/wordml" xmlns:w16du="http://schemas.microsoft.com/office/word/2023/wordml/word16du" xmlns:w16sdtdh="http://schemas.microsoft.com/office/word/2020/wordml/sdtdatahash" xmlns:w16se="http://schemas.microsoft.com/office/word/2015/wordml/symex" mc:Ignorable="w14 w15 w16se w16cid w16 w16cex w16sdtdh w16du">
+<w:styles xmlns:mc="http://schemas.openxmlformats.org/markup-compatibility/2006" xmlns:r="http://schemas.openxmlformats.org/officeDocument/2006/relationships" xmlns:w="http://schemas.openxmlformats.org/wordprocessingml/2006/main" xmlns:w14="http://schemas.microsoft.com/office/word/2010/wordml" xmlns:w15="http://schemas.microsoft.com/office/word/2012/wordml" xmlns:w16cex="http://schemas.microsoft.com/office/word/2018/wordml/cex" xmlns:w16cid="http://schemas.microsoft.com/office/word/2016/wordml/cid" xmlns:w16="http://schemas.microsoft.com/office/word/2018/wordml" xmlns:w16du="http://schemas.microsoft.com/office/word/2023/wordml/word16du" xmlns:w16sdtdh="http://schemas.microsoft.com/office/word/2020/wordml/sdtdatahash" xmlns:w16sdtfl="http://schemas.microsoft.com/office/word/2024/wordml/sdtformatlock" xmlns:w16se="http://schemas.microsoft.com/office/word/2015/wordml/symex" mc:Ignorable="w14 w15 w16se w16cid w16 w16cex w16sdtdh w16sdtfl w16du">
   <w:docDefaults>
     <w:rPrDefault>
       <w:rPr>
@@ -2669,10 +2666,26 @@
 </file>
 
 <file path=customXml/item1.xml><?xml version="1.0" encoding="utf-8"?>
-<b:Sources xmlns:b="http://schemas.openxmlformats.org/officeDocument/2006/bibliography" xmlns="http://schemas.openxmlformats.org/officeDocument/2006/bibliography" SelectedStyle="\APASixthEditionOfficeOnline.xsl" StyleName="APA" Version="6"/>
+<p:properties xmlns:p="http://schemas.microsoft.com/office/2006/metadata/properties" xmlns:xsi="http://www.w3.org/2001/XMLSchema-instance" xmlns:pc="http://schemas.microsoft.com/office/infopath/2007/PartnerControls">
+  <documentManagement>
+    <TaxCatchAll xmlns="c0a5e2f2-cbc9-444d-acb1-da3840c97b19" xsi:nil="true"/>
+    <lcf76f155ced4ddcb4097134ff3c332f xmlns="17fa7942-0d9f-40ad-9093-ce71332f67f5">
+      <Terms xmlns="http://schemas.microsoft.com/office/infopath/2007/PartnerControls"/>
+    </lcf76f155ced4ddcb4097134ff3c332f>
+  </documentManagement>
+</p:properties>
 </file>
 
 <file path=customXml/item2.xml><?xml version="1.0" encoding="utf-8"?>
+<?mso-contentType ?>
+<FormTemplates xmlns="http://schemas.microsoft.com/sharepoint/v3/contenttype/forms">
+  <Display>DocumentLibraryForm</Display>
+  <Edit>DocumentLibraryForm</Edit>
+  <New>DocumentLibraryForm</New>
+</FormTemplates>
+</file>
+
+<file path=customXml/item3.xml><?xml version="1.0" encoding="utf-8"?>
 <ct:contentTypeSchema xmlns:ct="http://schemas.microsoft.com/office/2006/metadata/contentType" xmlns:ma="http://schemas.microsoft.com/office/2006/metadata/properties/metaAttributes" ct:_="" ma:_="" ma:contentTypeName="Document" ma:contentTypeID="0x010100BE37AAF0DD5F4448A506F792B732F161" ma:contentTypeVersion="15" ma:contentTypeDescription="Create a new document." ma:contentTypeScope="" ma:versionID="4f9eece326cb8525d683a1ea9e6b2db6">
   <xsd:schema xmlns:xsd="http://www.w3.org/2001/XMLSchema" xmlns:xs="http://www.w3.org/2001/XMLSchema" xmlns:p="http://schemas.microsoft.com/office/2006/metadata/properties" xmlns:ns2="17fa7942-0d9f-40ad-9093-ce71332f67f5" xmlns:ns3="c0a5e2f2-cbc9-444d-acb1-da3840c97b19" targetNamespace="http://schemas.microsoft.com/office/2006/metadata/properties" ma:root="true" ma:fieldsID="83691a1f05b251e90b3a47d11cb76344" ns2:_="" ns3:_="">
     <xsd:import namespace="17fa7942-0d9f-40ad-9093-ce71332f67f5"/>
@@ -2907,35 +2920,30 @@
 </ct:contentTypeSchema>
 </file>
 
-<file path=customXml/item3.xml><?xml version="1.0" encoding="utf-8"?>
-<?mso-contentType ?>
-<FormTemplates xmlns="http://schemas.microsoft.com/sharepoint/v3/contenttype/forms">
-  <Display>DocumentLibraryForm</Display>
-  <Edit>DocumentLibraryForm</Edit>
-  <New>DocumentLibraryForm</New>
-</FormTemplates>
-</file>
-
 <file path=customXml/item4.xml><?xml version="1.0" encoding="utf-8"?>
-<p:properties xmlns:p="http://schemas.microsoft.com/office/2006/metadata/properties" xmlns:xsi="http://www.w3.org/2001/XMLSchema-instance" xmlns:pc="http://schemas.microsoft.com/office/infopath/2007/PartnerControls">
-  <documentManagement>
-    <TaxCatchAll xmlns="c0a5e2f2-cbc9-444d-acb1-da3840c97b19" xsi:nil="true"/>
-    <lcf76f155ced4ddcb4097134ff3c332f xmlns="17fa7942-0d9f-40ad-9093-ce71332f67f5">
-      <Terms xmlns="http://schemas.microsoft.com/office/infopath/2007/PartnerControls"/>
-    </lcf76f155ced4ddcb4097134ff3c332f>
-  </documentManagement>
-</p:properties>
+<b:Sources xmlns:b="http://schemas.openxmlformats.org/officeDocument/2006/bibliography" xmlns="http://schemas.openxmlformats.org/officeDocument/2006/bibliography" SelectedStyle="\APASixthEditionOfficeOnline.xsl" StyleName="APA" Version="6"/>
 </file>
 
 <file path=customXml/itemProps1.xml><?xml version="1.0" encoding="utf-8"?>
-<ds:datastoreItem xmlns:ds="http://schemas.openxmlformats.org/officeDocument/2006/customXml" ds:itemID="{64FA4F1C-B507-441D-9669-8C36907E557A}">
+<ds:datastoreItem xmlns:ds="http://schemas.openxmlformats.org/officeDocument/2006/customXml" ds:itemID="{9E1FEEAB-B510-40FA-8CAE-DC1A4BCFB7AF}">
   <ds:schemaRefs>
-    <ds:schemaRef ds:uri="http://schemas.openxmlformats.org/officeDocument/2006/bibliography"/>
+    <ds:schemaRef ds:uri="http://schemas.microsoft.com/office/2006/metadata/properties"/>
+    <ds:schemaRef ds:uri="http://schemas.microsoft.com/office/infopath/2007/PartnerControls"/>
+    <ds:schemaRef ds:uri="c0a5e2f2-cbc9-444d-acb1-da3840c97b19"/>
+    <ds:schemaRef ds:uri="17fa7942-0d9f-40ad-9093-ce71332f67f5"/>
   </ds:schemaRefs>
 </ds:datastoreItem>
 </file>
 
 <file path=customXml/itemProps2.xml><?xml version="1.0" encoding="utf-8"?>
+<ds:datastoreItem xmlns:ds="http://schemas.openxmlformats.org/officeDocument/2006/customXml" ds:itemID="{5B075FEA-4E01-4107-8B62-6F06417D51EB}">
+  <ds:schemaRefs>
+    <ds:schemaRef ds:uri="http://schemas.microsoft.com/sharepoint/v3/contenttype/forms"/>
+  </ds:schemaRefs>
+</ds:datastoreItem>
+</file>
+
+<file path=customXml/itemProps3.xml><?xml version="1.0" encoding="utf-8"?>
 <ds:datastoreItem xmlns:ds="http://schemas.openxmlformats.org/officeDocument/2006/customXml" ds:itemID="{611802FA-C135-4E57-8C02-A7974D1B7D21}">
   <ds:schemaRefs>
     <ds:schemaRef ds:uri="http://schemas.microsoft.com/office/2006/metadata/contentType"/>
@@ -2954,21 +2962,10 @@
 </ds:datastoreItem>
 </file>
 
-<file path=customXml/itemProps3.xml><?xml version="1.0" encoding="utf-8"?>
-<ds:datastoreItem xmlns:ds="http://schemas.openxmlformats.org/officeDocument/2006/customXml" ds:itemID="{5B075FEA-4E01-4107-8B62-6F06417D51EB}">
+<file path=customXml/itemProps4.xml><?xml version="1.0" encoding="utf-8"?>
+<ds:datastoreItem xmlns:ds="http://schemas.openxmlformats.org/officeDocument/2006/customXml" ds:itemID="{64FA4F1C-B507-441D-9669-8C36907E557A}">
   <ds:schemaRefs>
-    <ds:schemaRef ds:uri="http://schemas.microsoft.com/sharepoint/v3/contenttype/forms"/>
-  </ds:schemaRefs>
-</ds:datastoreItem>
-</file>
-
-<file path=customXml/itemProps4.xml><?xml version="1.0" encoding="utf-8"?>
-<ds:datastoreItem xmlns:ds="http://schemas.openxmlformats.org/officeDocument/2006/customXml" ds:itemID="{9E1FEEAB-B510-40FA-8CAE-DC1A4BCFB7AF}">
-  <ds:schemaRefs>
-    <ds:schemaRef ds:uri="http://schemas.microsoft.com/office/2006/metadata/properties"/>
-    <ds:schemaRef ds:uri="http://schemas.microsoft.com/office/infopath/2007/PartnerControls"/>
-    <ds:schemaRef ds:uri="c0a5e2f2-cbc9-444d-acb1-da3840c97b19"/>
-    <ds:schemaRef ds:uri="17fa7942-0d9f-40ad-9093-ce71332f67f5"/>
+    <ds:schemaRef ds:uri="http://schemas.openxmlformats.org/officeDocument/2006/bibliography"/>
   </ds:schemaRefs>
 </ds:datastoreItem>
 </file>
</xml_diff>

<commit_message>
adds header and footer to full-length report docx template
</commit_message>
<xml_diff>
--- a/_extensions/aagi/docx-report/template.docx
+++ b/_extensions/aagi/docx-report/template.docx
@@ -797,10 +797,12 @@
       </w:pPr>
     </w:p>
     <w:sectPr>
-      <w:headerReference w:type="default" r:id="rId12"/>
-      <w:footerReference w:type="default" r:id="rId13"/>
-      <w:headerReference w:type="first" r:id="rId14"/>
-      <w:footerReference w:type="first" r:id="rId15"/>
+      <w:headerReference w:type="even" r:id="rId12"/>
+      <w:headerReference w:type="default" r:id="rId13"/>
+      <w:footerReference w:type="even" r:id="rId14"/>
+      <w:footerReference w:type="default" r:id="rId15"/>
+      <w:headerReference w:type="first" r:id="rId16"/>
+      <w:footerReference w:type="first" r:id="rId17"/>
       <w:pgSz w:w="11900" w:h="16840"/>
       <w:pgMar w:top="1440" w:right="1080" w:bottom="1440" w:left="1080" w:header="567" w:footer="113" w:gutter="0"/>
       <w:pgNumType w:start="0"/>
@@ -838,6 +840,16 @@
 </file>
 
 <file path=word/footer1.xml><?xml version="1.0" encoding="utf-8"?>
+<w:ftr xmlns:wpc="http://schemas.microsoft.com/office/word/2010/wordprocessingCanvas" xmlns:cx="http://schemas.microsoft.com/office/drawing/2014/chartex" xmlns:cx1="http://schemas.microsoft.com/office/drawing/2015/9/8/chartex" xmlns:cx2="http://schemas.microsoft.com/office/drawing/2015/10/21/chartex" xmlns:cx3="http://schemas.microsoft.com/office/drawing/2016/5/9/chartex" xmlns:cx4="http://schemas.microsoft.com/office/drawing/2016/5/10/chartex" xmlns:cx5="http://schemas.microsoft.com/office/drawing/2016/5/11/chartex" xmlns:cx6="http://schemas.microsoft.com/office/drawing/2016/5/12/chartex" xmlns:cx7="http://schemas.microsoft.com/office/drawing/2016/5/13/chartex" xmlns:cx8="http://schemas.microsoft.com/office/drawing/2016/5/14/chartex" xmlns:mc="http://schemas.openxmlformats.org/markup-compatibility/2006" xmlns:aink="http://schemas.microsoft.com/office/drawing/2016/ink" xmlns:am3d="http://schemas.microsoft.com/office/drawing/2017/model3d" xmlns:o="urn:schemas-microsoft-com:office:office" xmlns:oel="http://schemas.microsoft.com/office/2019/extlst" xmlns:r="http://schemas.openxmlformats.org/officeDocument/2006/relationships" xmlns:m="http://schemas.openxmlformats.org/officeDocument/2006/math" xmlns:v="urn:schemas-microsoft-com:vml" xmlns:wp14="http://schemas.microsoft.com/office/word/2010/wordprocessingDrawing" xmlns:wp="http://schemas.openxmlformats.org/drawingml/2006/wordprocessingDrawing" xmlns:w10="urn:schemas-microsoft-com:office:word" xmlns:w="http://schemas.openxmlformats.org/wordprocessingml/2006/main" xmlns:w14="http://schemas.microsoft.com/office/word/2010/wordml" xmlns:w15="http://schemas.microsoft.com/office/word/2012/wordml" xmlns:w16cex="http://schemas.microsoft.com/office/word/2018/wordml/cex" xmlns:w16cid="http://schemas.microsoft.com/office/word/2016/wordml/cid" xmlns:w16="http://schemas.microsoft.com/office/word/2018/wordml" xmlns:w16du="http://schemas.microsoft.com/office/word/2023/wordml/word16du" xmlns:w16sdtdh="http://schemas.microsoft.com/office/word/2020/wordml/sdtdatahash" xmlns:w16sdtfl="http://schemas.microsoft.com/office/word/2024/wordml/sdtformatlock" xmlns:w16se="http://schemas.microsoft.com/office/word/2015/wordml/symex" xmlns:wpg="http://schemas.microsoft.com/office/word/2010/wordprocessingGroup" xmlns:wpi="http://schemas.microsoft.com/office/word/2010/wordprocessingInk" xmlns:wne="http://schemas.microsoft.com/office/word/2006/wordml" xmlns:wps="http://schemas.microsoft.com/office/word/2010/wordprocessingShape" mc:Ignorable="w14 w15 w16se w16cid w16 w16cex w16sdtdh w16sdtfl w16du wp14">
+  <w:p>
+    <w:pPr>
+      <w:pStyle w:val="Footer"/>
+    </w:pPr>
+  </w:p>
+</w:ftr>
+</file>
+
+<file path=word/footer2.xml><?xml version="1.0" encoding="utf-8"?>
 <w:ftr xmlns:wpc="http://schemas.microsoft.com/office/word/2010/wordprocessingCanvas" xmlns:cx="http://schemas.microsoft.com/office/drawing/2014/chartex" xmlns:cx1="http://schemas.microsoft.com/office/drawing/2015/9/8/chartex" xmlns:cx2="http://schemas.microsoft.com/office/drawing/2015/10/21/chartex" xmlns:cx3="http://schemas.microsoft.com/office/drawing/2016/5/9/chartex" xmlns:cx4="http://schemas.microsoft.com/office/drawing/2016/5/10/chartex" xmlns:cx5="http://schemas.microsoft.com/office/drawing/2016/5/11/chartex" xmlns:cx6="http://schemas.microsoft.com/office/drawing/2016/5/12/chartex" xmlns:cx7="http://schemas.microsoft.com/office/drawing/2016/5/13/chartex" xmlns:cx8="http://schemas.microsoft.com/office/drawing/2016/5/14/chartex" xmlns:mc="http://schemas.openxmlformats.org/markup-compatibility/2006" xmlns:aink="http://schemas.microsoft.com/office/drawing/2016/ink" xmlns:am3d="http://schemas.microsoft.com/office/drawing/2017/model3d" xmlns:o="urn:schemas-microsoft-com:office:office" xmlns:oel="http://schemas.microsoft.com/office/2019/extlst" xmlns:r="http://schemas.openxmlformats.org/officeDocument/2006/relationships" xmlns:m="http://schemas.openxmlformats.org/officeDocument/2006/math" xmlns:v="urn:schemas-microsoft-com:vml" xmlns:wp14="http://schemas.microsoft.com/office/word/2010/wordprocessingDrawing" xmlns:wp="http://schemas.openxmlformats.org/drawingml/2006/wordprocessingDrawing" xmlns:w10="urn:schemas-microsoft-com:office:word" xmlns:w="http://schemas.openxmlformats.org/wordprocessingml/2006/main" xmlns:w14="http://schemas.microsoft.com/office/word/2010/wordml" xmlns:w15="http://schemas.microsoft.com/office/word/2012/wordml" xmlns:w16cex="http://schemas.microsoft.com/office/word/2018/wordml/cex" xmlns:w16cid="http://schemas.microsoft.com/office/word/2016/wordml/cid" xmlns:w16="http://schemas.microsoft.com/office/word/2018/wordml" xmlns:w16du="http://schemas.microsoft.com/office/word/2023/wordml/word16du" xmlns:w16sdtdh="http://schemas.microsoft.com/office/word/2020/wordml/sdtdatahash" xmlns:w16sdtfl="http://schemas.microsoft.com/office/word/2024/wordml/sdtformatlock" xmlns:w16se="http://schemas.microsoft.com/office/word/2015/wordml/symex" xmlns:wpg="http://schemas.microsoft.com/office/word/2010/wordprocessingGroup" xmlns:wpi="http://schemas.microsoft.com/office/word/2010/wordprocessingInk" xmlns:wne="http://schemas.microsoft.com/office/word/2006/wordml" xmlns:wps="http://schemas.microsoft.com/office/word/2010/wordprocessingShape" mc:Ignorable="w14 w15 w16se w16cid w16 w16cex w16sdtdh w16sdtfl w16du wp14">
   <w:sdt>
     <w:sdtPr>
@@ -856,8 +868,34 @@
       <w:p>
         <w:pPr>
           <w:pStyle w:val="Footer"/>
-          <w:jc w:val="center"/>
         </w:pPr>
+        <w:r>
+          <w:t xml:space="preserve">Contact email: </w:t>
+        </w:r>
+        <w:sdt>
+          <w:sdtPr>
+            <w:alias w:val="Subject"/>
+            <w:tag w:val=""/>
+            <w:id w:val="738907193"/>
+            <w:placeholder>
+              <w:docPart w:val="A64A6CF2E759574BA988C4D82254BE9D"/>
+            </w:placeholder>
+            <w:showingPlcHdr/>
+            <w:dataBinding w:prefixMappings="xmlns:ns0='http://purl.org/dc/elements/1.1/' xmlns:ns1='http://schemas.openxmlformats.org/package/2006/metadata/core-properties' " w:xpath="/ns1:coreProperties[1]/ns0:subject[1]" w:storeItemID="{6C3C8BC8-F283-45AE-878A-BAB7291924A1}"/>
+            <w:text/>
+          </w:sdtPr>
+          <w:sdtContent>
+            <w:r>
+              <w:rPr>
+                <w:rStyle w:val="PlaceholderText"/>
+              </w:rPr>
+              <w:t>[Subject]</w:t>
+            </w:r>
+          </w:sdtContent>
+        </w:sdt>
+        <w:r>
+          <w:tab/>
+        </w:r>
         <w:r>
           <w:fldChar w:fldCharType="begin"/>
         </w:r>
@@ -891,7 +929,7 @@
 </w:ftr>
 </file>
 
-<file path=word/footer2.xml><?xml version="1.0" encoding="utf-8"?>
+<file path=word/footer3.xml><?xml version="1.0" encoding="utf-8"?>
 <w:ftr xmlns:wpc="http://schemas.microsoft.com/office/word/2010/wordprocessingCanvas" xmlns:cx="http://schemas.microsoft.com/office/drawing/2014/chartex" xmlns:cx1="http://schemas.microsoft.com/office/drawing/2015/9/8/chartex" xmlns:cx2="http://schemas.microsoft.com/office/drawing/2015/10/21/chartex" xmlns:cx3="http://schemas.microsoft.com/office/drawing/2016/5/9/chartex" xmlns:cx4="http://schemas.microsoft.com/office/drawing/2016/5/10/chartex" xmlns:cx5="http://schemas.microsoft.com/office/drawing/2016/5/11/chartex" xmlns:cx6="http://schemas.microsoft.com/office/drawing/2016/5/12/chartex" xmlns:cx7="http://schemas.microsoft.com/office/drawing/2016/5/13/chartex" xmlns:cx8="http://schemas.microsoft.com/office/drawing/2016/5/14/chartex" xmlns:mc="http://schemas.openxmlformats.org/markup-compatibility/2006" xmlns:aink="http://schemas.microsoft.com/office/drawing/2016/ink" xmlns:am3d="http://schemas.microsoft.com/office/drawing/2017/model3d" xmlns:o="urn:schemas-microsoft-com:office:office" xmlns:oel="http://schemas.microsoft.com/office/2019/extlst" xmlns:r="http://schemas.openxmlformats.org/officeDocument/2006/relationships" xmlns:m="http://schemas.openxmlformats.org/officeDocument/2006/math" xmlns:v="urn:schemas-microsoft-com:vml" xmlns:wp14="http://schemas.microsoft.com/office/word/2010/wordprocessingDrawing" xmlns:wp="http://schemas.openxmlformats.org/drawingml/2006/wordprocessingDrawing" xmlns:w10="urn:schemas-microsoft-com:office:word" xmlns:w="http://schemas.openxmlformats.org/wordprocessingml/2006/main" xmlns:w14="http://schemas.microsoft.com/office/word/2010/wordml" xmlns:w15="http://schemas.microsoft.com/office/word/2012/wordml" xmlns:w16cex="http://schemas.microsoft.com/office/word/2018/wordml/cex" xmlns:w16cid="http://schemas.microsoft.com/office/word/2016/wordml/cid" xmlns:w16="http://schemas.microsoft.com/office/word/2018/wordml" xmlns:w16du="http://schemas.microsoft.com/office/word/2023/wordml/word16du" xmlns:w16sdtdh="http://schemas.microsoft.com/office/word/2020/wordml/sdtdatahash" xmlns:w16sdtfl="http://schemas.microsoft.com/office/word/2024/wordml/sdtformatlock" xmlns:w16se="http://schemas.microsoft.com/office/word/2015/wordml/symex" xmlns:wpg="http://schemas.microsoft.com/office/word/2010/wordprocessingGroup" xmlns:wpi="http://schemas.microsoft.com/office/word/2010/wordprocessingInk" xmlns:wne="http://schemas.microsoft.com/office/word/2006/wordml" xmlns:wps="http://schemas.microsoft.com/office/word/2010/wordprocessingShape" mc:Ignorable="w14 w15 w16se w16cid w16 w16cex w16sdtdh w16sdtfl w16du wp14">
   <w:p>
     <w:pPr>
@@ -987,14 +1025,90 @@
   <w:p>
     <w:pPr>
       <w:pStyle w:val="Header"/>
+    </w:pPr>
+  </w:p>
+</w:hdr>
+</file>
+
+<file path=word/header2.xml><?xml version="1.0" encoding="utf-8"?>
+<w:hdr xmlns:wpc="http://schemas.microsoft.com/office/word/2010/wordprocessingCanvas" xmlns:cx="http://schemas.microsoft.com/office/drawing/2014/chartex" xmlns:cx1="http://schemas.microsoft.com/office/drawing/2015/9/8/chartex" xmlns:cx2="http://schemas.microsoft.com/office/drawing/2015/10/21/chartex" xmlns:cx3="http://schemas.microsoft.com/office/drawing/2016/5/9/chartex" xmlns:cx4="http://schemas.microsoft.com/office/drawing/2016/5/10/chartex" xmlns:cx5="http://schemas.microsoft.com/office/drawing/2016/5/11/chartex" xmlns:cx6="http://schemas.microsoft.com/office/drawing/2016/5/12/chartex" xmlns:cx7="http://schemas.microsoft.com/office/drawing/2016/5/13/chartex" xmlns:cx8="http://schemas.microsoft.com/office/drawing/2016/5/14/chartex" xmlns:mc="http://schemas.openxmlformats.org/markup-compatibility/2006" xmlns:aink="http://schemas.microsoft.com/office/drawing/2016/ink" xmlns:am3d="http://schemas.microsoft.com/office/drawing/2017/model3d" xmlns:o="urn:schemas-microsoft-com:office:office" xmlns:oel="http://schemas.microsoft.com/office/2019/extlst" xmlns:r="http://schemas.openxmlformats.org/officeDocument/2006/relationships" xmlns:m="http://schemas.openxmlformats.org/officeDocument/2006/math" xmlns:v="urn:schemas-microsoft-com:vml" xmlns:wp14="http://schemas.microsoft.com/office/word/2010/wordprocessingDrawing" xmlns:wp="http://schemas.openxmlformats.org/drawingml/2006/wordprocessingDrawing" xmlns:w10="urn:schemas-microsoft-com:office:word" xmlns:w="http://schemas.openxmlformats.org/wordprocessingml/2006/main" xmlns:w14="http://schemas.microsoft.com/office/word/2010/wordml" xmlns:w15="http://schemas.microsoft.com/office/word/2012/wordml" xmlns:w16cex="http://schemas.microsoft.com/office/word/2018/wordml/cex" xmlns:w16cid="http://schemas.microsoft.com/office/word/2016/wordml/cid" xmlns:w16="http://schemas.microsoft.com/office/word/2018/wordml" xmlns:w16du="http://schemas.microsoft.com/office/word/2023/wordml/word16du" xmlns:w16sdtdh="http://schemas.microsoft.com/office/word/2020/wordml/sdtdatahash" xmlns:w16sdtfl="http://schemas.microsoft.com/office/word/2024/wordml/sdtformatlock" xmlns:w16se="http://schemas.microsoft.com/office/word/2015/wordml/symex" xmlns:wpg="http://schemas.microsoft.com/office/word/2010/wordprocessingGroup" xmlns:wpi="http://schemas.microsoft.com/office/word/2010/wordprocessingInk" xmlns:wne="http://schemas.microsoft.com/office/word/2006/wordml" xmlns:wps="http://schemas.microsoft.com/office/word/2010/wordprocessingShape" mc:Ignorable="w14 w15 w16se w16cid w16 w16cex w16sdtdh w16sdtfl w16du wp14">
+  <w:p>
+    <w:pPr>
+      <w:pStyle w:val="Header"/>
+      <w:pBdr>
+        <w:bottom w:val="single" w:sz="4" w:space="1" w:color="auto"/>
+      </w:pBdr>
       <w:jc w:val="right"/>
-    </w:pPr>
+      <w:rPr>
+        <w:lang w:val="en-AU"/>
+      </w:rPr>
+    </w:pPr>
+    <w:r>
+      <w:rPr>
+        <w:noProof/>
+        <w:lang w:val="en-AU"/>
+      </w:rPr>
+      <w:t xml:space="preserve">Project number: </w:t>
+    </w:r>
+    <w:sdt>
+      <w:sdtPr>
+        <w:rPr>
+          <w:noProof/>
+          <w:lang w:val="en-AU"/>
+        </w:rPr>
+        <w:alias w:val="Category"/>
+        <w:tag w:val=""/>
+        <w:id w:val="696581513"/>
+        <w:placeholder>
+          <w:docPart w:val="9C2F79FBFEEEB64BA19913664653BB6D"/>
+        </w:placeholder>
+        <w:showingPlcHdr/>
+        <w:dataBinding w:prefixMappings="xmlns:ns0='http://purl.org/dc/elements/1.1/' xmlns:ns1='http://schemas.openxmlformats.org/package/2006/metadata/core-properties' " w:xpath="/ns1:coreProperties[1]/ns1:category[1]" w:storeItemID="{6C3C8BC8-F283-45AE-878A-BAB7291924A1}"/>
+        <w:text/>
+      </w:sdtPr>
+      <w:sdtContent>
+        <w:r>
+          <w:rPr>
+            <w:rStyle w:val="PlaceholderText"/>
+          </w:rPr>
+          <w:t>[Category]</w:t>
+        </w:r>
+      </w:sdtContent>
+    </w:sdt>
+  </w:p>
+  <w:p>
+    <w:pPr>
+      <w:pStyle w:val="Header"/>
+    </w:pPr>
+  </w:p>
+</w:hdr>
+</file>
+
+<file path=word/header3.xml><?xml version="1.0" encoding="utf-8"?>
+<w:hdr xmlns:wpc="http://schemas.microsoft.com/office/word/2010/wordprocessingCanvas" xmlns:cx="http://schemas.microsoft.com/office/drawing/2014/chartex" xmlns:cx1="http://schemas.microsoft.com/office/drawing/2015/9/8/chartex" xmlns:cx2="http://schemas.microsoft.com/office/drawing/2015/10/21/chartex" xmlns:cx3="http://schemas.microsoft.com/office/drawing/2016/5/9/chartex" xmlns:cx4="http://schemas.microsoft.com/office/drawing/2016/5/10/chartex" xmlns:cx5="http://schemas.microsoft.com/office/drawing/2016/5/11/chartex" xmlns:cx6="http://schemas.microsoft.com/office/drawing/2016/5/12/chartex" xmlns:cx7="http://schemas.microsoft.com/office/drawing/2016/5/13/chartex" xmlns:cx8="http://schemas.microsoft.com/office/drawing/2016/5/14/chartex" xmlns:mc="http://schemas.openxmlformats.org/markup-compatibility/2006" xmlns:aink="http://schemas.microsoft.com/office/drawing/2016/ink" xmlns:am3d="http://schemas.microsoft.com/office/drawing/2017/model3d" xmlns:o="urn:schemas-microsoft-com:office:office" xmlns:oel="http://schemas.microsoft.com/office/2019/extlst" xmlns:r="http://schemas.openxmlformats.org/officeDocument/2006/relationships" xmlns:m="http://schemas.openxmlformats.org/officeDocument/2006/math" xmlns:v="urn:schemas-microsoft-com:vml" xmlns:wp14="http://schemas.microsoft.com/office/word/2010/wordprocessingDrawing" xmlns:wp="http://schemas.openxmlformats.org/drawingml/2006/wordprocessingDrawing" xmlns:w10="urn:schemas-microsoft-com:office:word" xmlns:w="http://schemas.openxmlformats.org/wordprocessingml/2006/main" xmlns:w14="http://schemas.microsoft.com/office/word/2010/wordml" xmlns:w15="http://schemas.microsoft.com/office/word/2012/wordml" xmlns:w16cex="http://schemas.microsoft.com/office/word/2018/wordml/cex" xmlns:w16cid="http://schemas.microsoft.com/office/word/2016/wordml/cid" xmlns:w16="http://schemas.microsoft.com/office/word/2018/wordml" xmlns:w16du="http://schemas.microsoft.com/office/word/2023/wordml/word16du" xmlns:w16sdtdh="http://schemas.microsoft.com/office/word/2020/wordml/sdtdatahash" xmlns:w16sdtfl="http://schemas.microsoft.com/office/word/2024/wordml/sdtformatlock" xmlns:w16se="http://schemas.microsoft.com/office/word/2015/wordml/symex" xmlns:wpg="http://schemas.microsoft.com/office/word/2010/wordprocessingGroup" xmlns:wpi="http://schemas.microsoft.com/office/word/2010/wordprocessingInk" xmlns:wne="http://schemas.microsoft.com/office/word/2006/wordml" xmlns:wps="http://schemas.microsoft.com/office/word/2010/wordprocessingShape" mc:Ignorable="w14 w15 w16se w16cid w16 w16cex w16sdtdh w16sdtfl w16du wp14">
+  <w:p>
+    <w:pPr>
+      <w:pStyle w:val="Header"/>
+      <w:tabs>
+        <w:tab w:val="left" w:pos="188"/>
+        <w:tab w:val="right" w:pos="9740"/>
+      </w:tabs>
+    </w:pPr>
+    <w:r>
+      <w:tab/>
+    </w:r>
+    <w:r>
+      <w:tab/>
+    </w:r>
+    <w:r>
+      <w:tab/>
+    </w:r>
     <w:r>
       <w:rPr>
         <w:noProof/>
       </w:rPr>
       <w:drawing>
-        <wp:inline distT="0" distB="0" distL="0" distR="0" wp14:anchorId="236A758B" wp14:editId="55B52B62">
+        <wp:inline distT="0" distB="0" distL="0" distR="0" wp14:anchorId="4DFCCD3D" wp14:editId="765A78DF">
           <wp:extent cx="1274400" cy="667677"/>
           <wp:effectExtent l="0" t="0" r="0" b="0"/>
           <wp:docPr id="2035997451" name="Graphic 2"/>
@@ -1049,78 +1163,6 @@
 </w:hdr>
 </file>
 
-<file path=word/header2.xml><?xml version="1.0" encoding="utf-8"?>
-<w:hdr xmlns:wpc="http://schemas.microsoft.com/office/word/2010/wordprocessingCanvas" xmlns:cx="http://schemas.microsoft.com/office/drawing/2014/chartex" xmlns:cx1="http://schemas.microsoft.com/office/drawing/2015/9/8/chartex" xmlns:cx2="http://schemas.microsoft.com/office/drawing/2015/10/21/chartex" xmlns:cx3="http://schemas.microsoft.com/office/drawing/2016/5/9/chartex" xmlns:cx4="http://schemas.microsoft.com/office/drawing/2016/5/10/chartex" xmlns:cx5="http://schemas.microsoft.com/office/drawing/2016/5/11/chartex" xmlns:cx6="http://schemas.microsoft.com/office/drawing/2016/5/12/chartex" xmlns:cx7="http://schemas.microsoft.com/office/drawing/2016/5/13/chartex" xmlns:cx8="http://schemas.microsoft.com/office/drawing/2016/5/14/chartex" xmlns:mc="http://schemas.openxmlformats.org/markup-compatibility/2006" xmlns:aink="http://schemas.microsoft.com/office/drawing/2016/ink" xmlns:am3d="http://schemas.microsoft.com/office/drawing/2017/model3d" xmlns:o="urn:schemas-microsoft-com:office:office" xmlns:oel="http://schemas.microsoft.com/office/2019/extlst" xmlns:r="http://schemas.openxmlformats.org/officeDocument/2006/relationships" xmlns:m="http://schemas.openxmlformats.org/officeDocument/2006/math" xmlns:v="urn:schemas-microsoft-com:vml" xmlns:wp14="http://schemas.microsoft.com/office/word/2010/wordprocessingDrawing" xmlns:wp="http://schemas.openxmlformats.org/drawingml/2006/wordprocessingDrawing" xmlns:w10="urn:schemas-microsoft-com:office:word" xmlns:w="http://schemas.openxmlformats.org/wordprocessingml/2006/main" xmlns:w14="http://schemas.microsoft.com/office/word/2010/wordml" xmlns:w15="http://schemas.microsoft.com/office/word/2012/wordml" xmlns:w16cex="http://schemas.microsoft.com/office/word/2018/wordml/cex" xmlns:w16cid="http://schemas.microsoft.com/office/word/2016/wordml/cid" xmlns:w16="http://schemas.microsoft.com/office/word/2018/wordml" xmlns:w16du="http://schemas.microsoft.com/office/word/2023/wordml/word16du" xmlns:w16sdtdh="http://schemas.microsoft.com/office/word/2020/wordml/sdtdatahash" xmlns:w16sdtfl="http://schemas.microsoft.com/office/word/2024/wordml/sdtformatlock" xmlns:w16se="http://schemas.microsoft.com/office/word/2015/wordml/symex" xmlns:wpg="http://schemas.microsoft.com/office/word/2010/wordprocessingGroup" xmlns:wpi="http://schemas.microsoft.com/office/word/2010/wordprocessingInk" xmlns:wne="http://schemas.microsoft.com/office/word/2006/wordml" xmlns:wps="http://schemas.microsoft.com/office/word/2010/wordprocessingShape" mc:Ignorable="w14 w15 w16se w16cid w16 w16cex w16sdtdh w16sdtfl w16du wp14">
-  <w:p>
-    <w:pPr>
-      <w:pStyle w:val="Header"/>
-    </w:pPr>
-    <w:r>
-      <w:ptab w:relativeTo="margin" w:alignment="center" w:leader="none"/>
-    </w:r>
-    <w:r>
-      <w:rPr>
-        <w:noProof/>
-      </w:rPr>
-      <w:drawing>
-        <wp:inline distT="0" distB="0" distL="0" distR="0" wp14:anchorId="312E0ED5" wp14:editId="4B859268">
-          <wp:extent cx="2257425" cy="1190625"/>
-          <wp:effectExtent l="0" t="0" r="0" b="0"/>
-          <wp:docPr id="558363824" name="Graphic 2"/>
-          <wp:cNvGraphicFramePr>
-            <a:graphicFrameLocks xmlns:a="http://schemas.openxmlformats.org/drawingml/2006/main" noChangeAspect="1"/>
-          </wp:cNvGraphicFramePr>
-          <a:graphic xmlns:a="http://schemas.openxmlformats.org/drawingml/2006/main">
-            <a:graphicData uri="http://schemas.openxmlformats.org/drawingml/2006/picture">
-              <pic:pic xmlns:pic="http://schemas.openxmlformats.org/drawingml/2006/picture">
-                <pic:nvPicPr>
-                  <pic:cNvPr id="929413270" name="Graphic 929413270"/>
-                  <pic:cNvPicPr/>
-                </pic:nvPicPr>
-                <pic:blipFill rotWithShape="1">
-                  <a:blip r:embed="rId1">
-                    <a:extLst>
-                      <a:ext uri="{28A0092B-C50C-407E-A947-70E740481C1C}">
-                        <a14:useLocalDpi xmlns:a14="http://schemas.microsoft.com/office/drawing/2010/main" val="0"/>
-                      </a:ext>
-                      <a:ext uri="{96DAC541-7B7A-43D3-8B79-37D633B846F1}">
-                        <asvg:svgBlip xmlns:asvg="http://schemas.microsoft.com/office/drawing/2016/SVG/main" r:embed="rId2"/>
-                      </a:ext>
-                    </a:extLst>
-                  </a:blip>
-                  <a:srcRect l="33967" t="44218" r="34026" b="44082"/>
-                  <a:stretch/>
-                </pic:blipFill>
-                <pic:spPr bwMode="auto">
-                  <a:xfrm>
-                    <a:off x="0" y="0"/>
-                    <a:ext cx="2269542" cy="1197016"/>
-                  </a:xfrm>
-                  <a:prstGeom prst="rect">
-                    <a:avLst/>
-                  </a:prstGeom>
-                  <a:ln>
-                    <a:noFill/>
-                  </a:ln>
-                  <a:extLst>
-                    <a:ext uri="{53640926-AAD7-44D8-BBD7-CCE9431645EC}">
-                      <a14:shadowObscured xmlns:a14="http://schemas.microsoft.com/office/drawing/2010/main"/>
-                    </a:ext>
-                  </a:extLst>
-                </pic:spPr>
-              </pic:pic>
-            </a:graphicData>
-          </a:graphic>
-        </wp:inline>
-      </w:drawing>
-    </w:r>
-    <w:r>
-      <w:ptab w:relativeTo="margin" w:alignment="right" w:leader="none"/>
-    </w:r>
-  </w:p>
-</w:hdr>
-</file>
-
 <file path=word/numbering.xml><?xml version="1.0" encoding="utf-8"?>
 <w:numbering xmlns:wpc="http://schemas.microsoft.com/office/word/2010/wordprocessingCanvas" xmlns:cx="http://schemas.microsoft.com/office/drawing/2014/chartex" xmlns:cx1="http://schemas.microsoft.com/office/drawing/2015/9/8/chartex" xmlns:cx2="http://schemas.microsoft.com/office/drawing/2015/10/21/chartex" xmlns:cx3="http://schemas.microsoft.com/office/drawing/2016/5/9/chartex" xmlns:cx4="http://schemas.microsoft.com/office/drawing/2016/5/10/chartex" xmlns:cx5="http://schemas.microsoft.com/office/drawing/2016/5/11/chartex" xmlns:cx6="http://schemas.microsoft.com/office/drawing/2016/5/12/chartex" xmlns:cx7="http://schemas.microsoft.com/office/drawing/2016/5/13/chartex" xmlns:cx8="http://schemas.microsoft.com/office/drawing/2016/5/14/chartex" xmlns:mc="http://schemas.openxmlformats.org/markup-compatibility/2006" xmlns:aink="http://schemas.microsoft.com/office/drawing/2016/ink" xmlns:am3d="http://schemas.microsoft.com/office/drawing/2017/model3d" xmlns:o="urn:schemas-microsoft-com:office:office" xmlns:oel="http://schemas.microsoft.com/office/2019/extlst" xmlns:r="http://schemas.openxmlformats.org/officeDocument/2006/relationships" xmlns:m="http://schemas.openxmlformats.org/officeDocument/2006/math" xmlns:v="urn:schemas-microsoft-com:vml" xmlns:wp14="http://schemas.microsoft.com/office/word/2010/wordprocessingDrawing" xmlns:wp="http://schemas.openxmlformats.org/drawingml/2006/wordprocessingDrawing" xmlns:w10="urn:schemas-microsoft-com:office:word" xmlns:w="http://schemas.openxmlformats.org/wordprocessingml/2006/main" xmlns:w14="http://schemas.microsoft.com/office/word/2010/wordml" xmlns:w15="http://schemas.microsoft.com/office/word/2012/wordml" xmlns:w16cex="http://schemas.microsoft.com/office/word/2018/wordml/cex" xmlns:w16cid="http://schemas.microsoft.com/office/word/2016/wordml/cid" xmlns:w16="http://schemas.microsoft.com/office/word/2018/wordml" xmlns:w16du="http://schemas.microsoft.com/office/word/2023/wordml/word16du" xmlns:w16sdtdh="http://schemas.microsoft.com/office/word/2020/wordml/sdtdatahash" xmlns:w16sdtfl="http://schemas.microsoft.com/office/word/2024/wordml/sdtformatlock" xmlns:w16se="http://schemas.microsoft.com/office/word/2015/wordml/symex" xmlns:wpg="http://schemas.microsoft.com/office/word/2010/wordprocessingGroup" xmlns:wpi="http://schemas.microsoft.com/office/word/2010/wordprocessingInk" xmlns:wne="http://schemas.microsoft.com/office/word/2006/wordml" xmlns:wps="http://schemas.microsoft.com/office/word/2010/wordprocessingShape" mc:Ignorable="w14 w15 w16se w16cid w16 w16cex w16sdtdh w16sdtfl w16du wp14">
   <w:abstractNum w:abstractNumId="0" w15:restartNumberingAfterBreak="0">
@@ -1435,6 +1477,7 @@
     <w:lsdException w:name="toc 1" w:uiPriority="39"/>
     <w:lsdException w:name="toc 2" w:uiPriority="39"/>
     <w:lsdException w:name="toc 3" w:uiPriority="39"/>
+    <w:lsdException w:name="header" w:uiPriority="99"/>
     <w:lsdException w:name="footer" w:uiPriority="99"/>
     <w:lsdException w:name="Hyperlink" w:uiPriority="99"/>
     <w:lsdException w:name="Normal Table" w:semiHidden="1" w:unhideWhenUsed="1"/>
@@ -2292,6 +2335,7 @@
     <w:name w:val="header"/>
     <w:basedOn w:val="Normal"/>
     <w:link w:val="HeaderChar"/>
+    <w:uiPriority w:val="99"/>
     <w:rsid w:val="00DD6A1B"/>
     <w:pPr>
       <w:tabs>
@@ -2305,6 +2349,7 @@
     <w:name w:val="Header Char"/>
     <w:basedOn w:val="DefaultParagraphFont"/>
     <w:link w:val="Header"/>
+    <w:uiPriority w:val="99"/>
     <w:rsid w:val="00DD6A1B"/>
   </w:style>
   <w:style w:type="paragraph" w:styleId="Footer">
@@ -2344,7 +2389,668 @@
       <w:ind w:left="480"/>
     </w:pPr>
   </w:style>
+  <w:style w:type="character" w:styleId="PlaceholderText">
+    <w:name w:val="Placeholder Text"/>
+    <w:basedOn w:val="DefaultParagraphFont"/>
+    <w:rsid w:val="00AA7A07"/>
+    <w:rPr>
+      <w:color w:val="666666"/>
+    </w:rPr>
+  </w:style>
 </w:styles>
+</file>
+
+<file path=word/glossary/document.xml><?xml version="1.0" encoding="utf-8"?>
+<w:glossaryDocument xmlns:wpc="http://schemas.microsoft.com/office/word/2010/wordprocessingCanvas" xmlns:cx="http://schemas.microsoft.com/office/drawing/2014/chartex" xmlns:cx1="http://schemas.microsoft.com/office/drawing/2015/9/8/chartex" xmlns:cx2="http://schemas.microsoft.com/office/drawing/2015/10/21/chartex" xmlns:cx3="http://schemas.microsoft.com/office/drawing/2016/5/9/chartex" xmlns:cx4="http://schemas.microsoft.com/office/drawing/2016/5/10/chartex" xmlns:cx5="http://schemas.microsoft.com/office/drawing/2016/5/11/chartex" xmlns:cx6="http://schemas.microsoft.com/office/drawing/2016/5/12/chartex" xmlns:cx7="http://schemas.microsoft.com/office/drawing/2016/5/13/chartex" xmlns:cx8="http://schemas.microsoft.com/office/drawing/2016/5/14/chartex" xmlns:mc="http://schemas.openxmlformats.org/markup-compatibility/2006" xmlns:aink="http://schemas.microsoft.com/office/drawing/2016/ink" xmlns:am3d="http://schemas.microsoft.com/office/drawing/2017/model3d" xmlns:o="urn:schemas-microsoft-com:office:office" xmlns:oel="http://schemas.microsoft.com/office/2019/extlst" xmlns:r="http://schemas.openxmlformats.org/officeDocument/2006/relationships" xmlns:m="http://schemas.openxmlformats.org/officeDocument/2006/math" xmlns:v="urn:schemas-microsoft-com:vml" xmlns:wp14="http://schemas.microsoft.com/office/word/2010/wordprocessingDrawing" xmlns:wp="http://schemas.openxmlformats.org/drawingml/2006/wordprocessingDrawing" xmlns:w10="urn:schemas-microsoft-com:office:word" xmlns:w="http://schemas.openxmlformats.org/wordprocessingml/2006/main" xmlns:w14="http://schemas.microsoft.com/office/word/2010/wordml" xmlns:w15="http://schemas.microsoft.com/office/word/2012/wordml" xmlns:w16cex="http://schemas.microsoft.com/office/word/2018/wordml/cex" xmlns:w16cid="http://schemas.microsoft.com/office/word/2016/wordml/cid" xmlns:w16="http://schemas.microsoft.com/office/word/2018/wordml" xmlns:w16du="http://schemas.microsoft.com/office/word/2023/wordml/word16du" xmlns:w16sdtdh="http://schemas.microsoft.com/office/word/2020/wordml/sdtdatahash" xmlns:w16sdtfl="http://schemas.microsoft.com/office/word/2024/wordml/sdtformatlock" xmlns:w16se="http://schemas.microsoft.com/office/word/2015/wordml/symex" xmlns:wpg="http://schemas.microsoft.com/office/word/2010/wordprocessingGroup" xmlns:wpi="http://schemas.microsoft.com/office/word/2010/wordprocessingInk" xmlns:wne="http://schemas.microsoft.com/office/word/2006/wordml" xmlns:wps="http://schemas.microsoft.com/office/word/2010/wordprocessingShape" mc:Ignorable="w14 w15 w16se w16cid w16 w16cex w16sdtdh w16sdtfl w16du wp14">
+  <w:docParts>
+    <w:docPart>
+      <w:docPartPr>
+        <w:name w:val="A64A6CF2E759574BA988C4D82254BE9D"/>
+        <w:category>
+          <w:name w:val="General"/>
+          <w:gallery w:val="placeholder"/>
+        </w:category>
+        <w:types>
+          <w:type w:val="bbPlcHdr"/>
+        </w:types>
+        <w:behaviors>
+          <w:behavior w:val="content"/>
+        </w:behaviors>
+        <w:guid w:val="{C43D68C0-0585-114D-A166-393BA3B8A16E}"/>
+      </w:docPartPr>
+      <w:docPartBody>
+        <w:p>
+          <w:pPr>
+            <w:pStyle w:val="A64A6CF2E759574BA988C4D82254BE9D"/>
+          </w:pPr>
+          <w:r>
+            <w:rPr>
+              <w:rStyle w:val="PlaceholderText"/>
+            </w:rPr>
+            <w:t>[Subject]</w:t>
+          </w:r>
+        </w:p>
+      </w:docPartBody>
+    </w:docPart>
+    <w:docPart>
+      <w:docPartPr>
+        <w:name w:val="9C2F79FBFEEEB64BA19913664653BB6D"/>
+        <w:category>
+          <w:name w:val="General"/>
+          <w:gallery w:val="placeholder"/>
+        </w:category>
+        <w:types>
+          <w:type w:val="bbPlcHdr"/>
+        </w:types>
+        <w:behaviors>
+          <w:behavior w:val="content"/>
+        </w:behaviors>
+        <w:guid w:val="{537BFB29-63B7-374C-B819-FE816C6607A2}"/>
+      </w:docPartPr>
+      <w:docPartBody>
+        <w:p>
+          <w:pPr>
+            <w:pStyle w:val="9C2F79FBFEEEB64BA19913664653BB6D"/>
+          </w:pPr>
+          <w:r>
+            <w:rPr>
+              <w:rStyle w:val="PlaceholderText"/>
+            </w:rPr>
+            <w:t>[Category]</w:t>
+          </w:r>
+        </w:p>
+      </w:docPartBody>
+    </w:docPart>
+  </w:docParts>
+</w:glossaryDocument>
+</file>
+
+<file path=word/glossary/fontTable.xml><?xml version="1.0" encoding="utf-8"?>
+<w:fonts xmlns:mc="http://schemas.openxmlformats.org/markup-compatibility/2006" xmlns:r="http://schemas.openxmlformats.org/officeDocument/2006/relationships" xmlns:w="http://schemas.openxmlformats.org/wordprocessingml/2006/main" xmlns:w14="http://schemas.microsoft.com/office/word/2010/wordml" xmlns:w15="http://schemas.microsoft.com/office/word/2012/wordml" xmlns:w16cex="http://schemas.microsoft.com/office/word/2018/wordml/cex" xmlns:w16cid="http://schemas.microsoft.com/office/word/2016/wordml/cid" xmlns:w16="http://schemas.microsoft.com/office/word/2018/wordml" xmlns:w16du="http://schemas.microsoft.com/office/word/2023/wordml/word16du" xmlns:w16sdtdh="http://schemas.microsoft.com/office/word/2020/wordml/sdtdatahash" xmlns:w16sdtfl="http://schemas.microsoft.com/office/word/2024/wordml/sdtformatlock" xmlns:w16se="http://schemas.microsoft.com/office/word/2015/wordml/symex" mc:Ignorable="w14 w15 w16se w16cid w16 w16cex w16sdtdh w16sdtfl w16du">
+  <w:font w:name="Arial">
+    <w:panose1 w:val="020B0604020202020204"/>
+    <w:charset w:val="00"/>
+    <w:family w:val="swiss"/>
+    <w:pitch w:val="variable"/>
+    <w:sig w:usb0="E0002EFF" w:usb1="C000785B" w:usb2="00000009" w:usb3="00000000" w:csb0="000001FF" w:csb1="00000000"/>
+  </w:font>
+  <w:font w:name="Times New Roman">
+    <w:panose1 w:val="02020603050405020304"/>
+    <w:charset w:val="00"/>
+    <w:family w:val="roman"/>
+    <w:pitch w:val="variable"/>
+    <w:sig w:usb0="E0002EFF" w:usb1="C000785B" w:usb2="00000009" w:usb3="00000000" w:csb0="000001FF" w:csb1="00000000"/>
+  </w:font>
+  <w:font w:name="Cambria">
+    <w:panose1 w:val="02040503050406030204"/>
+    <w:charset w:val="00"/>
+    <w:family w:val="roman"/>
+    <w:pitch w:val="variable"/>
+    <w:sig w:usb0="E00006FF" w:usb1="420024FF" w:usb2="02000000" w:usb3="00000000" w:csb0="0000019F" w:csb1="00000000"/>
+  </w:font>
+  <w:font w:name="Proxima Nova Rg">
+    <w:panose1 w:val="02000506030000020004"/>
+    <w:charset w:val="00"/>
+    <w:family w:val="auto"/>
+    <w:pitch w:val="variable"/>
+    <w:sig w:usb0="20000287" w:usb1="00000001" w:usb2="00000000" w:usb3="00000000" w:csb0="0000019F" w:csb1="00000000"/>
+  </w:font>
+  <w:font w:name="Times New Roman (Body CS)">
+    <w:altName w:val="Times New Roman"/>
+    <w:panose1 w:val="020B0604020202020204"/>
+    <w:charset w:val="00"/>
+    <w:family w:val="roman"/>
+    <w:notTrueType/>
+    <w:pitch w:val="default"/>
+  </w:font>
+  <w:font w:name="Times New Roman (Headings CS)">
+    <w:altName w:val="Times New Roman"/>
+    <w:panose1 w:val="020B0604020202020204"/>
+    <w:charset w:val="00"/>
+    <w:family w:val="roman"/>
+    <w:notTrueType/>
+    <w:pitch w:val="default"/>
+  </w:font>
+  <w:font w:name="Consolas">
+    <w:panose1 w:val="020B0609020204030204"/>
+    <w:charset w:val="00"/>
+    <w:family w:val="modern"/>
+    <w:pitch w:val="fixed"/>
+    <w:sig w:usb0="E10006FF" w:usb1="4000FCFF" w:usb2="00000009" w:usb3="00000000" w:csb0="0000019F" w:csb1="00000000"/>
+  </w:font>
+  <w:font w:name="Proxima Nova">
+    <w:altName w:val="Tahoma"/>
+    <w:panose1 w:val="02000506030000020004"/>
+    <w:charset w:val="00"/>
+    <w:family w:val="auto"/>
+    <w:pitch w:val="variable"/>
+    <w:sig w:usb0="20000287" w:usb1="00000001" w:usb2="00000000" w:usb3="00000000" w:csb0="0000019F" w:csb1="00000000"/>
+  </w:font>
+  <w:font w:name="Calibri">
+    <w:panose1 w:val="020F0502020204030204"/>
+    <w:charset w:val="00"/>
+    <w:family w:val="swiss"/>
+    <w:pitch w:val="variable"/>
+    <w:sig w:usb0="E4002EFF" w:usb1="C000247B" w:usb2="00000009" w:usb3="00000000" w:csb0="000001FF" w:csb1="00000000"/>
+  </w:font>
+  <w:font w:name="Aptos">
+    <w:panose1 w:val="020B0004020202020204"/>
+    <w:charset w:val="00"/>
+    <w:family w:val="swiss"/>
+    <w:pitch w:val="variable"/>
+    <w:sig w:usb0="20000287" w:usb1="00000003" w:usb2="00000000" w:usb3="00000000" w:csb0="0000019F" w:csb1="00000000"/>
+  </w:font>
+  <w:font w:name="Aptos Display">
+    <w:panose1 w:val="020B0004020202020204"/>
+    <w:charset w:val="00"/>
+    <w:family w:val="swiss"/>
+    <w:pitch w:val="variable"/>
+    <w:sig w:usb0="20000287" w:usb1="00000003" w:usb2="00000000" w:usb3="00000000" w:csb0="0000019F" w:csb1="00000000"/>
+  </w:font>
+</w:fonts>
+</file>
+
+<file path=word/glossary/settings.xml><?xml version="1.0" encoding="utf-8"?>
+<w:settings xmlns:mc="http://schemas.openxmlformats.org/markup-compatibility/2006" xmlns:o="urn:schemas-microsoft-com:office:office" xmlns:r="http://schemas.openxmlformats.org/officeDocument/2006/relationships" xmlns:m="http://schemas.openxmlformats.org/officeDocument/2006/math" xmlns:v="urn:schemas-microsoft-com:vml" xmlns:w10="urn:schemas-microsoft-com:office:word" xmlns:w="http://schemas.openxmlformats.org/wordprocessingml/2006/main" xmlns:w14="http://schemas.microsoft.com/office/word/2010/wordml" xmlns:w15="http://schemas.microsoft.com/office/word/2012/wordml" xmlns:w16cex="http://schemas.microsoft.com/office/word/2018/wordml/cex" xmlns:w16cid="http://schemas.microsoft.com/office/word/2016/wordml/cid" xmlns:w16="http://schemas.microsoft.com/office/word/2018/wordml" xmlns:w16du="http://schemas.microsoft.com/office/word/2023/wordml/word16du" xmlns:w16sdtdh="http://schemas.microsoft.com/office/word/2020/wordml/sdtdatahash" xmlns:w16sdtfl="http://schemas.microsoft.com/office/word/2024/wordml/sdtformatlock" xmlns:w16se="http://schemas.microsoft.com/office/word/2015/wordml/symex" xmlns:sl="http://schemas.openxmlformats.org/schemaLibrary/2006/main" mc:Ignorable="w14 w15 w16se w16cid w16 w16cex w16sdtdh w16sdtfl w16du">
+  <w:view w:val="normal"/>
+  <w:defaultTabStop w:val="720"/>
+  <w:characterSpacingControl w:val="doNotCompress"/>
+  <w:compat>
+    <w:useFELayout/>
+    <w:compatSetting w:name="compatibilityMode" w:uri="http://schemas.microsoft.com/office/word" w:val="15"/>
+    <w:compatSetting w:name="overrideTableStyleFontSizeAndJustification" w:uri="http://schemas.microsoft.com/office/word" w:val="1"/>
+    <w:compatSetting w:name="enableOpenTypeFeatures" w:uri="http://schemas.microsoft.com/office/word" w:val="1"/>
+    <w:compatSetting w:name="doNotFlipMirrorIndents" w:uri="http://schemas.microsoft.com/office/word" w:val="1"/>
+    <w:compatSetting w:name="differentiateMultirowTableHeaders" w:uri="http://schemas.microsoft.com/office/word" w:val="1"/>
+    <w:compatSetting w:name="useWord2013TrackBottomHyphenation" w:uri="http://schemas.microsoft.com/office/word" w:val="0"/>
+  </w:compat>
+  <w:rsids>
+    <w:rsidRoot w:val="00707691"/>
+    <w:rsid w:val="00707691"/>
+    <w:rsid w:val="008772C7"/>
+    <w:rsid w:val="00FB79F4"/>
+  </w:rsids>
+  <m:mathPr>
+    <m:mathFont m:val="Cambria Math"/>
+    <m:brkBin m:val="before"/>
+    <m:brkBinSub m:val="--"/>
+    <m:smallFrac m:val="0"/>
+    <m:dispDef/>
+    <m:lMargin m:val="0"/>
+    <m:rMargin m:val="0"/>
+    <m:defJc m:val="centerGroup"/>
+    <m:wrapIndent m:val="1440"/>
+    <m:intLim m:val="subSup"/>
+    <m:naryLim m:val="undOvr"/>
+  </m:mathPr>
+  <w:themeFontLang w:val="en-AU"/>
+  <w:clrSchemeMapping w:bg1="light1" w:t1="dark1" w:bg2="light2" w:t2="dark2" w:accent1="accent1" w:accent2="accent2" w:accent3="accent3" w:accent4="accent4" w:accent5="accent5" w:accent6="accent6" w:hyperlink="hyperlink" w:followedHyperlink="followedHyperlink"/>
+  <w:decimalSymbol w:val="."/>
+  <w:listSeparator w:val=","/>
+  <w15:chartTrackingRefBased/>
+</w:settings>
+</file>
+
+<file path=word/glossary/styles.xml><?xml version="1.0" encoding="utf-8"?>
+<w:styles xmlns:mc="http://schemas.openxmlformats.org/markup-compatibility/2006" xmlns:r="http://schemas.openxmlformats.org/officeDocument/2006/relationships" xmlns:w="http://schemas.openxmlformats.org/wordprocessingml/2006/main" xmlns:w14="http://schemas.microsoft.com/office/word/2010/wordml" xmlns:w15="http://schemas.microsoft.com/office/word/2012/wordml" xmlns:w16cex="http://schemas.microsoft.com/office/word/2018/wordml/cex" xmlns:w16cid="http://schemas.microsoft.com/office/word/2016/wordml/cid" xmlns:w16="http://schemas.microsoft.com/office/word/2018/wordml" xmlns:w16du="http://schemas.microsoft.com/office/word/2023/wordml/word16du" xmlns:w16sdtdh="http://schemas.microsoft.com/office/word/2020/wordml/sdtdatahash" xmlns:w16sdtfl="http://schemas.microsoft.com/office/word/2024/wordml/sdtformatlock" xmlns:w16se="http://schemas.microsoft.com/office/word/2015/wordml/symex" mc:Ignorable="w14 w15 w16se w16cid w16 w16cex w16sdtdh w16sdtfl w16du">
+  <w:docDefaults>
+    <w:rPrDefault>
+      <w:rPr>
+        <w:rFonts w:asciiTheme="minorHAnsi" w:eastAsiaTheme="minorEastAsia" w:hAnsiTheme="minorHAnsi" w:cstheme="minorBidi"/>
+        <w:kern w:val="2"/>
+        <w:sz w:val="24"/>
+        <w:szCs w:val="24"/>
+        <w:lang w:val="en-AU" w:eastAsia="en-GB" w:bidi="ar-SA"/>
+        <w14:ligatures w14:val="standardContextual"/>
+      </w:rPr>
+    </w:rPrDefault>
+    <w:pPrDefault>
+      <w:pPr>
+        <w:spacing w:after="160" w:line="278" w:lineRule="auto"/>
+      </w:pPr>
+    </w:pPrDefault>
+  </w:docDefaults>
+  <w:latentStyles w:defLockedState="0" w:defUIPriority="99" w:defSemiHidden="0" w:defUnhideWhenUsed="0" w:defQFormat="0" w:count="376">
+    <w:lsdException w:name="Normal" w:uiPriority="0" w:qFormat="1"/>
+    <w:lsdException w:name="heading 1" w:uiPriority="9" w:qFormat="1"/>
+    <w:lsdException w:name="heading 2" w:semiHidden="1" w:uiPriority="9" w:unhideWhenUsed="1" w:qFormat="1"/>
+    <w:lsdException w:name="heading 3" w:semiHidden="1" w:uiPriority="9" w:unhideWhenUsed="1" w:qFormat="1"/>
+    <w:lsdException w:name="heading 4" w:semiHidden="1" w:uiPriority="9" w:unhideWhenUsed="1" w:qFormat="1"/>
+    <w:lsdException w:name="heading 5" w:semiHidden="1" w:uiPriority="9" w:unhideWhenUsed="1" w:qFormat="1"/>
+    <w:lsdException w:name="heading 6" w:semiHidden="1" w:uiPriority="9" w:unhideWhenUsed="1" w:qFormat="1"/>
+    <w:lsdException w:name="heading 7" w:semiHidden="1" w:uiPriority="9" w:unhideWhenUsed="1" w:qFormat="1"/>
+    <w:lsdException w:name="heading 8" w:semiHidden="1" w:uiPriority="9" w:unhideWhenUsed="1" w:qFormat="1"/>
+    <w:lsdException w:name="heading 9" w:semiHidden="1" w:uiPriority="9" w:unhideWhenUsed="1" w:qFormat="1"/>
+    <w:lsdException w:name="index 1" w:semiHidden="1" w:unhideWhenUsed="1"/>
+    <w:lsdException w:name="index 2" w:semiHidden="1" w:unhideWhenUsed="1"/>
+    <w:lsdException w:name="index 3" w:semiHidden="1" w:unhideWhenUsed="1"/>
+    <w:lsdException w:name="index 4" w:semiHidden="1" w:unhideWhenUsed="1"/>
+    <w:lsdException w:name="index 5" w:semiHidden="1" w:unhideWhenUsed="1"/>
+    <w:lsdException w:name="index 6" w:semiHidden="1" w:unhideWhenUsed="1"/>
+    <w:lsdException w:name="index 7" w:semiHidden="1" w:unhideWhenUsed="1"/>
+    <w:lsdException w:name="index 8" w:semiHidden="1" w:unhideWhenUsed="1"/>
+    <w:lsdException w:name="index 9" w:semiHidden="1" w:unhideWhenUsed="1"/>
+    <w:lsdException w:name="toc 1" w:semiHidden="1" w:uiPriority="39" w:unhideWhenUsed="1"/>
+    <w:lsdException w:name="toc 2" w:semiHidden="1" w:uiPriority="39" w:unhideWhenUsed="1"/>
+    <w:lsdException w:name="toc 3" w:semiHidden="1" w:uiPriority="39" w:unhideWhenUsed="1"/>
+    <w:lsdException w:name="toc 4" w:semiHidden="1" w:uiPriority="39" w:unhideWhenUsed="1"/>
+    <w:lsdException w:name="toc 5" w:semiHidden="1" w:uiPriority="39" w:unhideWhenUsed="1"/>
+    <w:lsdException w:name="toc 6" w:semiHidden="1" w:uiPriority="39" w:unhideWhenUsed="1"/>
+    <w:lsdException w:name="toc 7" w:semiHidden="1" w:uiPriority="39" w:unhideWhenUsed="1"/>
+    <w:lsdException w:name="toc 8" w:semiHidden="1" w:uiPriority="39" w:unhideWhenUsed="1"/>
+    <w:lsdException w:name="toc 9" w:semiHidden="1" w:uiPriority="39" w:unhideWhenUsed="1"/>
+    <w:lsdException w:name="Normal Indent" w:semiHidden="1" w:unhideWhenUsed="1"/>
+    <w:lsdException w:name="footnote text" w:semiHidden="1" w:unhideWhenUsed="1"/>
+    <w:lsdException w:name="annotation text" w:semiHidden="1" w:unhideWhenUsed="1"/>
+    <w:lsdException w:name="header" w:semiHidden="1" w:unhideWhenUsed="1"/>
+    <w:lsdException w:name="footer" w:semiHidden="1" w:unhideWhenUsed="1"/>
+    <w:lsdException w:name="index heading" w:semiHidden="1" w:unhideWhenUsed="1"/>
+    <w:lsdException w:name="caption" w:semiHidden="1" w:uiPriority="35" w:unhideWhenUsed="1" w:qFormat="1"/>
+    <w:lsdException w:name="table of figures" w:semiHidden="1" w:unhideWhenUsed="1"/>
+    <w:lsdException w:name="envelope address" w:semiHidden="1" w:unhideWhenUsed="1"/>
+    <w:lsdException w:name="envelope return" w:semiHidden="1" w:unhideWhenUsed="1"/>
+    <w:lsdException w:name="footnote reference" w:semiHidden="1" w:unhideWhenUsed="1"/>
+    <w:lsdException w:name="annotation reference" w:semiHidden="1" w:unhideWhenUsed="1"/>
+    <w:lsdException w:name="line number" w:semiHidden="1" w:unhideWhenUsed="1"/>
+    <w:lsdException w:name="page number" w:semiHidden="1" w:unhideWhenUsed="1"/>
+    <w:lsdException w:name="endnote reference" w:semiHidden="1" w:unhideWhenUsed="1"/>
+    <w:lsdException w:name="endnote text" w:semiHidden="1" w:unhideWhenUsed="1"/>
+    <w:lsdException w:name="table of authorities" w:semiHidden="1" w:unhideWhenUsed="1"/>
+    <w:lsdException w:name="macro" w:semiHidden="1" w:unhideWhenUsed="1"/>
+    <w:lsdException w:name="toa heading" w:semiHidden="1" w:unhideWhenUsed="1"/>
+    <w:lsdException w:name="List" w:semiHidden="1" w:unhideWhenUsed="1"/>
+    <w:lsdException w:name="List Bullet" w:semiHidden="1" w:unhideWhenUsed="1"/>
+    <w:lsdException w:name="List Number" w:semiHidden="1" w:unhideWhenUsed="1"/>
+    <w:lsdException w:name="List 2" w:semiHidden="1" w:unhideWhenUsed="1"/>
+    <w:lsdException w:name="List 3" w:semiHidden="1" w:unhideWhenUsed="1"/>
+    <w:lsdException w:name="List 4" w:semiHidden="1" w:unhideWhenUsed="1"/>
+    <w:lsdException w:name="List 5" w:semiHidden="1" w:unhideWhenUsed="1"/>
+    <w:lsdException w:name="List Bullet 2" w:semiHidden="1" w:unhideWhenUsed="1"/>
+    <w:lsdException w:name="List Bullet 3" w:semiHidden="1" w:unhideWhenUsed="1"/>
+    <w:lsdException w:name="List Bullet 4" w:semiHidden="1" w:unhideWhenUsed="1"/>
+    <w:lsdException w:name="List Bullet 5" w:semiHidden="1" w:unhideWhenUsed="1"/>
+    <w:lsdException w:name="List Number 2" w:semiHidden="1" w:unhideWhenUsed="1"/>
+    <w:lsdException w:name="List Number 3" w:semiHidden="1" w:unhideWhenUsed="1"/>
+    <w:lsdException w:name="List Number 4" w:semiHidden="1" w:unhideWhenUsed="1"/>
+    <w:lsdException w:name="List Number 5" w:semiHidden="1" w:unhideWhenUsed="1"/>
+    <w:lsdException w:name="Title" w:uiPriority="10" w:qFormat="1"/>
+    <w:lsdException w:name="Closing" w:semiHidden="1" w:unhideWhenUsed="1"/>
+    <w:lsdException w:name="Signature" w:semiHidden="1" w:unhideWhenUsed="1"/>
+    <w:lsdException w:name="Default Paragraph Font" w:semiHidden="1" w:uiPriority="1" w:unhideWhenUsed="1"/>
+    <w:lsdException w:name="Body Text" w:semiHidden="1" w:unhideWhenUsed="1"/>
+    <w:lsdException w:name="Body Text Indent" w:semiHidden="1" w:unhideWhenUsed="1"/>
+    <w:lsdException w:name="List Continue" w:semiHidden="1" w:unhideWhenUsed="1"/>
+    <w:lsdException w:name="List Continue 2" w:semiHidden="1" w:unhideWhenUsed="1"/>
+    <w:lsdException w:name="List Continue 3" w:semiHidden="1" w:unhideWhenUsed="1"/>
+    <w:lsdException w:name="List Continue 4" w:semiHidden="1" w:unhideWhenUsed="1"/>
+    <w:lsdException w:name="List Continue 5" w:semiHidden="1" w:unhideWhenUsed="1"/>
+    <w:lsdException w:name="Message Header" w:semiHidden="1" w:unhideWhenUsed="1"/>
+    <w:lsdException w:name="Subtitle" w:uiPriority="11" w:qFormat="1"/>
+    <w:lsdException w:name="Salutation" w:semiHidden="1" w:unhideWhenUsed="1"/>
+    <w:lsdException w:name="Date" w:semiHidden="1" w:unhideWhenUsed="1"/>
+    <w:lsdException w:name="Body Text First Indent" w:semiHidden="1" w:unhideWhenUsed="1"/>
+    <w:lsdException w:name="Body Text First Indent 2" w:semiHidden="1" w:unhideWhenUsed="1"/>
+    <w:lsdException w:name="Note Heading" w:semiHidden="1" w:unhideWhenUsed="1"/>
+    <w:lsdException w:name="Body Text 2" w:semiHidden="1" w:unhideWhenUsed="1"/>
+    <w:lsdException w:name="Body Text 3" w:semiHidden="1" w:unhideWhenUsed="1"/>
+    <w:lsdException w:name="Body Text Indent 2" w:semiHidden="1" w:unhideWhenUsed="1"/>
+    <w:lsdException w:name="Body Text Indent 3" w:semiHidden="1" w:unhideWhenUsed="1"/>
+    <w:lsdException w:name="Block Text" w:semiHidden="1" w:unhideWhenUsed="1"/>
+    <w:lsdException w:name="Hyperlink" w:semiHidden="1" w:unhideWhenUsed="1"/>
+    <w:lsdException w:name="FollowedHyperlink" w:semiHidden="1" w:unhideWhenUsed="1"/>
+    <w:lsdException w:name="Strong" w:uiPriority="22" w:qFormat="1"/>
+    <w:lsdException w:name="Emphasis" w:uiPriority="20" w:qFormat="1"/>
+    <w:lsdException w:name="Document Map" w:semiHidden="1" w:unhideWhenUsed="1"/>
+    <w:lsdException w:name="Plain Text" w:semiHidden="1" w:unhideWhenUsed="1"/>
+    <w:lsdException w:name="E-mail Signature" w:semiHidden="1" w:unhideWhenUsed="1"/>
+    <w:lsdException w:name="HTML Top of Form" w:semiHidden="1" w:unhideWhenUsed="1"/>
+    <w:lsdException w:name="HTML Bottom of Form" w:semiHidden="1" w:unhideWhenUsed="1"/>
+    <w:lsdException w:name="Normal (Web)" w:semiHidden="1" w:unhideWhenUsed="1"/>
+    <w:lsdException w:name="HTML Acronym" w:semiHidden="1" w:unhideWhenUsed="1"/>
+    <w:lsdException w:name="HTML Address" w:semiHidden="1" w:unhideWhenUsed="1"/>
+    <w:lsdException w:name="HTML Cite" w:semiHidden="1" w:unhideWhenUsed="1"/>
+    <w:lsdException w:name="HTML Code" w:semiHidden="1" w:unhideWhenUsed="1"/>
+    <w:lsdException w:name="HTML Definition" w:semiHidden="1" w:unhideWhenUsed="1"/>
+    <w:lsdException w:name="HTML Keyboard" w:semiHidden="1" w:unhideWhenUsed="1"/>
+    <w:lsdException w:name="HTML Preformatted" w:semiHidden="1" w:unhideWhenUsed="1"/>
+    <w:lsdException w:name="HTML Sample" w:semiHidden="1" w:unhideWhenUsed="1"/>
+    <w:lsdException w:name="HTML Typewriter" w:semiHidden="1" w:unhideWhenUsed="1"/>
+    <w:lsdException w:name="HTML Variable" w:semiHidden="1" w:unhideWhenUsed="1"/>
+    <w:lsdException w:name="Normal Table" w:semiHidden="1" w:unhideWhenUsed="1"/>
+    <w:lsdException w:name="annotation subject" w:semiHidden="1" w:unhideWhenUsed="1"/>
+    <w:lsdException w:name="No List" w:semiHidden="1" w:unhideWhenUsed="1"/>
+    <w:lsdException w:name="Outline List 1" w:semiHidden="1" w:unhideWhenUsed="1"/>
+    <w:lsdException w:name="Outline List 2" w:semiHidden="1" w:unhideWhenUsed="1"/>
+    <w:lsdException w:name="Outline List 3" w:semiHidden="1" w:unhideWhenUsed="1"/>
+    <w:lsdException w:name="Table Simple 1" w:semiHidden="1" w:unhideWhenUsed="1"/>
+    <w:lsdException w:name="Table Simple 2" w:semiHidden="1" w:unhideWhenUsed="1"/>
+    <w:lsdException w:name="Table Simple 3" w:semiHidden="1" w:unhideWhenUsed="1"/>
+    <w:lsdException w:name="Table Classic 1" w:semiHidden="1" w:unhideWhenUsed="1"/>
+    <w:lsdException w:name="Table Classic 2" w:semiHidden="1" w:unhideWhenUsed="1"/>
+    <w:lsdException w:name="Table Classic 3" w:semiHidden="1" w:unhideWhenUsed="1"/>
+    <w:lsdException w:name="Table Classic 4" w:semiHidden="1" w:unhideWhenUsed="1"/>
+    <w:lsdException w:name="Table Colorful 1" w:semiHidden="1" w:unhideWhenUsed="1"/>
+    <w:lsdException w:name="Table Colorful 2" w:semiHidden="1" w:unhideWhenUsed="1"/>
+    <w:lsdException w:name="Table Colorful 3" w:semiHidden="1" w:unhideWhenUsed="1"/>
+    <w:lsdException w:name="Table Columns 1" w:semiHidden="1" w:unhideWhenUsed="1"/>
+    <w:lsdException w:name="Table Columns 2" w:semiHidden="1" w:unhideWhenUsed="1"/>
+    <w:lsdException w:name="Table Columns 3" w:semiHidden="1" w:unhideWhenUsed="1"/>
+    <w:lsdException w:name="Table Columns 4" w:semiHidden="1" w:unhideWhenUsed="1"/>
+    <w:lsdException w:name="Table Columns 5" w:semiHidden="1" w:unhideWhenUsed="1"/>
+    <w:lsdException w:name="Table Grid 1" w:semiHidden="1" w:unhideWhenUsed="1"/>
+    <w:lsdException w:name="Table Grid 2" w:semiHidden="1" w:unhideWhenUsed="1"/>
+    <w:lsdException w:name="Table Grid 3" w:semiHidden="1" w:unhideWhenUsed="1"/>
+    <w:lsdException w:name="Table Grid 4" w:semiHidden="1" w:unhideWhenUsed="1"/>
+    <w:lsdException w:name="Table Grid 5" w:semiHidden="1" w:unhideWhenUsed="1"/>
+    <w:lsdException w:name="Table Grid 6" w:semiHidden="1" w:unhideWhenUsed="1"/>
+    <w:lsdException w:name="Table Grid 7" w:semiHidden="1" w:unhideWhenUsed="1"/>
+    <w:lsdException w:name="Table Grid 8" w:semiHidden="1" w:unhideWhenUsed="1"/>
+    <w:lsdException w:name="Table List 1" w:semiHidden="1" w:unhideWhenUsed="1"/>
+    <w:lsdException w:name="Table List 2" w:semiHidden="1" w:unhideWhenUsed="1"/>
+    <w:lsdException w:name="Table List 3" w:semiHidden="1" w:unhideWhenUsed="1"/>
+    <w:lsdException w:name="Table List 4" w:semiHidden="1" w:unhideWhenUsed="1"/>
+    <w:lsdException w:name="Table List 5" w:semiHidden="1" w:unhideWhenUsed="1"/>
+    <w:lsdException w:name="Table List 6" w:semiHidden="1" w:unhideWhenUsed="1"/>
+    <w:lsdException w:name="Table List 7" w:semiHidden="1" w:unhideWhenUsed="1"/>
+    <w:lsdException w:name="Table List 8" w:semiHidden="1" w:unhideWhenUsed="1"/>
+    <w:lsdException w:name="Table 3D effects 1" w:semiHidden="1" w:unhideWhenUsed="1"/>
+    <w:lsdException w:name="Table 3D effects 2" w:semiHidden="1" w:unhideWhenUsed="1"/>
+    <w:lsdException w:name="Table 3D effects 3" w:semiHidden="1" w:unhideWhenUsed="1"/>
+    <w:lsdException w:name="Table Contemporary" w:semiHidden="1" w:unhideWhenUsed="1"/>
+    <w:lsdException w:name="Table Elegant" w:semiHidden="1" w:unhideWhenUsed="1"/>
+    <w:lsdException w:name="Table Professional" w:semiHidden="1" w:unhideWhenUsed="1"/>
+    <w:lsdException w:name="Table Subtle 1" w:semiHidden="1" w:unhideWhenUsed="1"/>
+    <w:lsdException w:name="Table Subtle 2" w:semiHidden="1" w:unhideWhenUsed="1"/>
+    <w:lsdException w:name="Table Web 1" w:semiHidden="1" w:unhideWhenUsed="1"/>
+    <w:lsdException w:name="Table Web 2" w:semiHidden="1" w:unhideWhenUsed="1"/>
+    <w:lsdException w:name="Table Web 3" w:semiHidden="1" w:unhideWhenUsed="1"/>
+    <w:lsdException w:name="Balloon Text" w:semiHidden="1" w:unhideWhenUsed="1"/>
+    <w:lsdException w:name="Table Grid" w:uiPriority="39"/>
+    <w:lsdException w:name="Table Theme" w:semiHidden="1" w:unhideWhenUsed="1"/>
+    <w:lsdException w:name="Placeholder Text" w:semiHidden="1" w:uiPriority="0"/>
+    <w:lsdException w:name="No Spacing" w:uiPriority="1" w:qFormat="1"/>
+    <w:lsdException w:name="Light Shading" w:uiPriority="60"/>
+    <w:lsdException w:name="Light List" w:uiPriority="61"/>
+    <w:lsdException w:name="Light Grid" w:uiPriority="62"/>
+    <w:lsdException w:name="Medium Shading 1" w:uiPriority="63"/>
+    <w:lsdException w:name="Medium Shading 2" w:uiPriority="64"/>
+    <w:lsdException w:name="Medium List 1" w:uiPriority="65"/>
+    <w:lsdException w:name="Medium List 2" w:uiPriority="66"/>
+    <w:lsdException w:name="Medium Grid 1" w:uiPriority="67"/>
+    <w:lsdException w:name="Medium Grid 2" w:uiPriority="68"/>
+    <w:lsdException w:name="Medium Grid 3" w:uiPriority="69"/>
+    <w:lsdException w:name="Dark List" w:uiPriority="70"/>
+    <w:lsdException w:name="Colorful Shading" w:uiPriority="71"/>
+    <w:lsdException w:name="Colorful List" w:uiPriority="72"/>
+    <w:lsdException w:name="Colorful Grid" w:uiPriority="73"/>
+    <w:lsdException w:name="Light Shading Accent 1" w:uiPriority="60"/>
+    <w:lsdException w:name="Light List Accent 1" w:uiPriority="61"/>
+    <w:lsdException w:name="Light Grid Accent 1" w:uiPriority="62"/>
+    <w:lsdException w:name="Medium Shading 1 Accent 1" w:uiPriority="63"/>
+    <w:lsdException w:name="Medium Shading 2 Accent 1" w:uiPriority="64"/>
+    <w:lsdException w:name="Medium List 1 Accent 1" w:uiPriority="65"/>
+    <w:lsdException w:name="Revision" w:semiHidden="1"/>
+    <w:lsdException w:name="List Paragraph" w:uiPriority="34" w:qFormat="1"/>
+    <w:lsdException w:name="Quote" w:uiPriority="29" w:qFormat="1"/>
+    <w:lsdException w:name="Intense Quote" w:uiPriority="30" w:qFormat="1"/>
+    <w:lsdException w:name="Medium List 2 Accent 1" w:uiPriority="66"/>
+    <w:lsdException w:name="Medium Grid 1 Accent 1" w:uiPriority="67"/>
+    <w:lsdException w:name="Medium Grid 2 Accent 1" w:uiPriority="68"/>
+    <w:lsdException w:name="Medium Grid 3 Accent 1" w:uiPriority="69"/>
+    <w:lsdException w:name="Dark List Accent 1" w:uiPriority="70"/>
+    <w:lsdException w:name="Colorful Shading Accent 1" w:uiPriority="71"/>
+    <w:lsdException w:name="Colorful List Accent 1" w:uiPriority="72"/>
+    <w:lsdException w:name="Colorful Grid Accent 1" w:uiPriority="73"/>
+    <w:lsdException w:name="Light Shading Accent 2" w:uiPriority="60"/>
+    <w:lsdException w:name="Light List Accent 2" w:uiPriority="61"/>
+    <w:lsdException w:name="Light Grid Accent 2" w:uiPriority="62"/>
+    <w:lsdException w:name="Medium Shading 1 Accent 2" w:uiPriority="63"/>
+    <w:lsdException w:name="Medium Shading 2 Accent 2" w:uiPriority="64"/>
+    <w:lsdException w:name="Medium List 1 Accent 2" w:uiPriority="65"/>
+    <w:lsdException w:name="Medium List 2 Accent 2" w:uiPriority="66"/>
+    <w:lsdException w:name="Medium Grid 1 Accent 2" w:uiPriority="67"/>
+    <w:lsdException w:name="Medium Grid 2 Accent 2" w:uiPriority="68"/>
+    <w:lsdException w:name="Medium Grid 3 Accent 2" w:uiPriority="69"/>
+    <w:lsdException w:name="Dark List Accent 2" w:uiPriority="70"/>
+    <w:lsdException w:name="Colorful Shading Accent 2" w:uiPriority="71"/>
+    <w:lsdException w:name="Colorful List Accent 2" w:uiPriority="72"/>
+    <w:lsdException w:name="Colorful Grid Accent 2" w:uiPriority="73"/>
+    <w:lsdException w:name="Light Shading Accent 3" w:uiPriority="60"/>
+    <w:lsdException w:name="Light List Accent 3" w:uiPriority="61"/>
+    <w:lsdException w:name="Light Grid Accent 3" w:uiPriority="62"/>
+    <w:lsdException w:name="Medium Shading 1 Accent 3" w:uiPriority="63"/>
+    <w:lsdException w:name="Medium Shading 2 Accent 3" w:uiPriority="64"/>
+    <w:lsdException w:name="Medium List 1 Accent 3" w:uiPriority="65"/>
+    <w:lsdException w:name="Medium List 2 Accent 3" w:uiPriority="66"/>
+    <w:lsdException w:name="Medium Grid 1 Accent 3" w:uiPriority="67"/>
+    <w:lsdException w:name="Medium Grid 2 Accent 3" w:uiPriority="68"/>
+    <w:lsdException w:name="Medium Grid 3 Accent 3" w:uiPriority="69"/>
+    <w:lsdException w:name="Dark List Accent 3" w:uiPriority="70"/>
+    <w:lsdException w:name="Colorful Shading Accent 3" w:uiPriority="71"/>
+    <w:lsdException w:name="Colorful List Accent 3" w:uiPriority="72"/>
+    <w:lsdException w:name="Colorful Grid Accent 3" w:uiPriority="73"/>
+    <w:lsdException w:name="Light Shading Accent 4" w:uiPriority="60"/>
+    <w:lsdException w:name="Light List Accent 4" w:uiPriority="61"/>
+    <w:lsdException w:name="Light Grid Accent 4" w:uiPriority="62"/>
+    <w:lsdException w:name="Medium Shading 1 Accent 4" w:uiPriority="63"/>
+    <w:lsdException w:name="Medium Shading 2 Accent 4" w:uiPriority="64"/>
+    <w:lsdException w:name="Medium List 1 Accent 4" w:uiPriority="65"/>
+    <w:lsdException w:name="Medium List 2 Accent 4" w:uiPriority="66"/>
+    <w:lsdException w:name="Medium Grid 1 Accent 4" w:uiPriority="67"/>
+    <w:lsdException w:name="Medium Grid 2 Accent 4" w:uiPriority="68"/>
+    <w:lsdException w:name="Medium Grid 3 Accent 4" w:uiPriority="69"/>
+    <w:lsdException w:name="Dark List Accent 4" w:uiPriority="70"/>
+    <w:lsdException w:name="Colorful Shading Accent 4" w:uiPriority="71"/>
+    <w:lsdException w:name="Colorful List Accent 4" w:uiPriority="72"/>
+    <w:lsdException w:name="Colorful Grid Accent 4" w:uiPriority="73"/>
+    <w:lsdException w:name="Light Shading Accent 5" w:uiPriority="60"/>
+    <w:lsdException w:name="Light List Accent 5" w:uiPriority="61"/>
+    <w:lsdException w:name="Light Grid Accent 5" w:uiPriority="62"/>
+    <w:lsdException w:name="Medium Shading 1 Accent 5" w:uiPriority="63"/>
+    <w:lsdException w:name="Medium Shading 2 Accent 5" w:uiPriority="64"/>
+    <w:lsdException w:name="Medium List 1 Accent 5" w:uiPriority="65"/>
+    <w:lsdException w:name="Medium List 2 Accent 5" w:uiPriority="66"/>
+    <w:lsdException w:name="Medium Grid 1 Accent 5" w:uiPriority="67"/>
+    <w:lsdException w:name="Medium Grid 2 Accent 5" w:uiPriority="68"/>
+    <w:lsdException w:name="Medium Grid 3 Accent 5" w:uiPriority="69"/>
+    <w:lsdException w:name="Dark List Accent 5" w:uiPriority="70"/>
+    <w:lsdException w:name="Colorful Shading Accent 5" w:uiPriority="71"/>
+    <w:lsdException w:name="Colorful List Accent 5" w:uiPriority="72"/>
+    <w:lsdException w:name="Colorful Grid Accent 5" w:uiPriority="73"/>
+    <w:lsdException w:name="Light Shading Accent 6" w:uiPriority="60"/>
+    <w:lsdException w:name="Light List Accent 6" w:uiPriority="61"/>
+    <w:lsdException w:name="Light Grid Accent 6" w:uiPriority="62"/>
+    <w:lsdException w:name="Medium Shading 1 Accent 6" w:uiPriority="63"/>
+    <w:lsdException w:name="Medium Shading 2 Accent 6" w:uiPriority="64"/>
+    <w:lsdException w:name="Medium List 1 Accent 6" w:uiPriority="65"/>
+    <w:lsdException w:name="Medium List 2 Accent 6" w:uiPriority="66"/>
+    <w:lsdException w:name="Medium Grid 1 Accent 6" w:uiPriority="67"/>
+    <w:lsdException w:name="Medium Grid 2 Accent 6" w:uiPriority="68"/>
+    <w:lsdException w:name="Medium Grid 3 Accent 6" w:uiPriority="69"/>
+    <w:lsdException w:name="Dark List Accent 6" w:uiPriority="70"/>
+    <w:lsdException w:name="Colorful Shading Accent 6" w:uiPriority="71"/>
+    <w:lsdException w:name="Colorful List Accent 6" w:uiPriority="72"/>
+    <w:lsdException w:name="Colorful Grid Accent 6" w:uiPriority="73"/>
+    <w:lsdException w:name="Subtle Emphasis" w:uiPriority="19" w:qFormat="1"/>
+    <w:lsdException w:name="Intense Emphasis" w:uiPriority="21" w:qFormat="1"/>
+    <w:lsdException w:name="Subtle Reference" w:uiPriority="31" w:qFormat="1"/>
+    <w:lsdException w:name="Intense Reference" w:uiPriority="32" w:qFormat="1"/>
+    <w:lsdException w:name="Book Title" w:uiPriority="33" w:qFormat="1"/>
+    <w:lsdException w:name="Bibliography" w:semiHidden="1" w:uiPriority="37" w:unhideWhenUsed="1"/>
+    <w:lsdException w:name="TOC Heading" w:semiHidden="1" w:uiPriority="39" w:unhideWhenUsed="1" w:qFormat="1"/>
+    <w:lsdException w:name="Plain Table 1" w:uiPriority="41"/>
+    <w:lsdException w:name="Plain Table 2" w:uiPriority="42"/>
+    <w:lsdException w:name="Plain Table 3" w:uiPriority="43"/>
+    <w:lsdException w:name="Plain Table 4" w:uiPriority="44"/>
+    <w:lsdException w:name="Plain Table 5" w:uiPriority="45"/>
+    <w:lsdException w:name="Grid Table Light" w:uiPriority="40"/>
+    <w:lsdException w:name="Grid Table 1 Light" w:uiPriority="46"/>
+    <w:lsdException w:name="Grid Table 2" w:uiPriority="47"/>
+    <w:lsdException w:name="Grid Table 3" w:uiPriority="48"/>
+    <w:lsdException w:name="Grid Table 4" w:uiPriority="49"/>
+    <w:lsdException w:name="Grid Table 5 Dark" w:uiPriority="50"/>
+    <w:lsdException w:name="Grid Table 6 Colorful" w:uiPriority="51"/>
+    <w:lsdException w:name="Grid Table 7 Colorful" w:uiPriority="52"/>
+    <w:lsdException w:name="Grid Table 1 Light Accent 1" w:uiPriority="46"/>
+    <w:lsdException w:name="Grid Table 2 Accent 1" w:uiPriority="47"/>
+    <w:lsdException w:name="Grid Table 3 Accent 1" w:uiPriority="48"/>
+    <w:lsdException w:name="Grid Table 4 Accent 1" w:uiPriority="49"/>
+    <w:lsdException w:name="Grid Table 5 Dark Accent 1" w:uiPriority="50"/>
+    <w:lsdException w:name="Grid Table 6 Colorful Accent 1" w:uiPriority="51"/>
+    <w:lsdException w:name="Grid Table 7 Colorful Accent 1" w:uiPriority="52"/>
+    <w:lsdException w:name="Grid Table 1 Light Accent 2" w:uiPriority="46"/>
+    <w:lsdException w:name="Grid Table 2 Accent 2" w:uiPriority="47"/>
+    <w:lsdException w:name="Grid Table 3 Accent 2" w:uiPriority="48"/>
+    <w:lsdException w:name="Grid Table 4 Accent 2" w:uiPriority="49"/>
+    <w:lsdException w:name="Grid Table 5 Dark Accent 2" w:uiPriority="50"/>
+    <w:lsdException w:name="Grid Table 6 Colorful Accent 2" w:uiPriority="51"/>
+    <w:lsdException w:name="Grid Table 7 Colorful Accent 2" w:uiPriority="52"/>
+    <w:lsdException w:name="Grid Table 1 Light Accent 3" w:uiPriority="46"/>
+    <w:lsdException w:name="Grid Table 2 Accent 3" w:uiPriority="47"/>
+    <w:lsdException w:name="Grid Table 3 Accent 3" w:uiPriority="48"/>
+    <w:lsdException w:name="Grid Table 4 Accent 3" w:uiPriority="49"/>
+    <w:lsdException w:name="Grid Table 5 Dark Accent 3" w:uiPriority="50"/>
+    <w:lsdException w:name="Grid Table 6 Colorful Accent 3" w:uiPriority="51"/>
+    <w:lsdException w:name="Grid Table 7 Colorful Accent 3" w:uiPriority="52"/>
+    <w:lsdException w:name="Grid Table 1 Light Accent 4" w:uiPriority="46"/>
+    <w:lsdException w:name="Grid Table 2 Accent 4" w:uiPriority="47"/>
+    <w:lsdException w:name="Grid Table 3 Accent 4" w:uiPriority="48"/>
+    <w:lsdException w:name="Grid Table 4 Accent 4" w:uiPriority="49"/>
+    <w:lsdException w:name="Grid Table 5 Dark Accent 4" w:uiPriority="50"/>
+    <w:lsdException w:name="Grid Table 6 Colorful Accent 4" w:uiPriority="51"/>
+    <w:lsdException w:name="Grid Table 7 Colorful Accent 4" w:uiPriority="52"/>
+    <w:lsdException w:name="Grid Table 1 Light Accent 5" w:uiPriority="46"/>
+    <w:lsdException w:name="Grid Table 2 Accent 5" w:uiPriority="47"/>
+    <w:lsdException w:name="Grid Table 3 Accent 5" w:uiPriority="48"/>
+    <w:lsdException w:name="Grid Table 4 Accent 5" w:uiPriority="49"/>
+    <w:lsdException w:name="Grid Table 5 Dark Accent 5" w:uiPriority="50"/>
+    <w:lsdException w:name="Grid Table 6 Colorful Accent 5" w:uiPriority="51"/>
+    <w:lsdException w:name="Grid Table 7 Colorful Accent 5" w:uiPriority="52"/>
+    <w:lsdException w:name="Grid Table 1 Light Accent 6" w:uiPriority="46"/>
+    <w:lsdException w:name="Grid Table 2 Accent 6" w:uiPriority="47"/>
+    <w:lsdException w:name="Grid Table 3 Accent 6" w:uiPriority="48"/>
+    <w:lsdException w:name="Grid Table 4 Accent 6" w:uiPriority="49"/>
+    <w:lsdException w:name="Grid Table 5 Dark Accent 6" w:uiPriority="50"/>
+    <w:lsdException w:name="Grid Table 6 Colorful Accent 6" w:uiPriority="51"/>
+    <w:lsdException w:name="Grid Table 7 Colorful Accent 6" w:uiPriority="52"/>
+    <w:lsdException w:name="List Table 1 Light" w:uiPriority="46"/>
+    <w:lsdException w:name="List Table 2" w:uiPriority="47"/>
+    <w:lsdException w:name="List Table 3" w:uiPriority="48"/>
+    <w:lsdException w:name="List Table 4" w:uiPriority="49"/>
+    <w:lsdException w:name="List Table 5 Dark" w:uiPriority="50"/>
+    <w:lsdException w:name="List Table 6 Colorful" w:uiPriority="51"/>
+    <w:lsdException w:name="List Table 7 Colorful" w:uiPriority="52"/>
+    <w:lsdException w:name="List Table 1 Light Accent 1" w:uiPriority="46"/>
+    <w:lsdException w:name="List Table 2 Accent 1" w:uiPriority="47"/>
+    <w:lsdException w:name="List Table 3 Accent 1" w:uiPriority="48"/>
+    <w:lsdException w:name="List Table 4 Accent 1" w:uiPriority="49"/>
+    <w:lsdException w:name="List Table 5 Dark Accent 1" w:uiPriority="50"/>
+    <w:lsdException w:name="List Table 6 Colorful Accent 1" w:uiPriority="51"/>
+    <w:lsdException w:name="List Table 7 Colorful Accent 1" w:uiPriority="52"/>
+    <w:lsdException w:name="List Table 1 Light Accent 2" w:uiPriority="46"/>
+    <w:lsdException w:name="List Table 2 Accent 2" w:uiPriority="47"/>
+    <w:lsdException w:name="List Table 3 Accent 2" w:uiPriority="48"/>
+    <w:lsdException w:name="List Table 4 Accent 2" w:uiPriority="49"/>
+    <w:lsdException w:name="List Table 5 Dark Accent 2" w:uiPriority="50"/>
+    <w:lsdException w:name="List Table 6 Colorful Accent 2" w:uiPriority="51"/>
+    <w:lsdException w:name="List Table 7 Colorful Accent 2" w:uiPriority="52"/>
+    <w:lsdException w:name="List Table 1 Light Accent 3" w:uiPriority="46"/>
+    <w:lsdException w:name="List Table 2 Accent 3" w:uiPriority="47"/>
+    <w:lsdException w:name="List Table 3 Accent 3" w:uiPriority="48"/>
+    <w:lsdException w:name="List Table 4 Accent 3" w:uiPriority="49"/>
+    <w:lsdException w:name="List Table 5 Dark Accent 3" w:uiPriority="50"/>
+    <w:lsdException w:name="List Table 6 Colorful Accent 3" w:uiPriority="51"/>
+    <w:lsdException w:name="List Table 7 Colorful Accent 3" w:uiPriority="52"/>
+    <w:lsdException w:name="List Table 1 Light Accent 4" w:uiPriority="46"/>
+    <w:lsdException w:name="List Table 2 Accent 4" w:uiPriority="47"/>
+    <w:lsdException w:name="List Table 3 Accent 4" w:uiPriority="48"/>
+    <w:lsdException w:name="List Table 4 Accent 4" w:uiPriority="49"/>
+    <w:lsdException w:name="List Table 5 Dark Accent 4" w:uiPriority="50"/>
+    <w:lsdException w:name="List Table 6 Colorful Accent 4" w:uiPriority="51"/>
+    <w:lsdException w:name="List Table 7 Colorful Accent 4" w:uiPriority="52"/>
+    <w:lsdException w:name="List Table 1 Light Accent 5" w:uiPriority="46"/>
+    <w:lsdException w:name="List Table 2 Accent 5" w:uiPriority="47"/>
+    <w:lsdException w:name="List Table 3 Accent 5" w:uiPriority="48"/>
+    <w:lsdException w:name="List Table 4 Accent 5" w:uiPriority="49"/>
+    <w:lsdException w:name="List Table 5 Dark Accent 5" w:uiPriority="50"/>
+    <w:lsdException w:name="List Table 6 Colorful Accent 5" w:uiPriority="51"/>
+    <w:lsdException w:name="List Table 7 Colorful Accent 5" w:uiPriority="52"/>
+    <w:lsdException w:name="List Table 1 Light Accent 6" w:uiPriority="46"/>
+    <w:lsdException w:name="List Table 2 Accent 6" w:uiPriority="47"/>
+    <w:lsdException w:name="List Table 3 Accent 6" w:uiPriority="48"/>
+    <w:lsdException w:name="List Table 4 Accent 6" w:uiPriority="49"/>
+    <w:lsdException w:name="List Table 5 Dark Accent 6" w:uiPriority="50"/>
+    <w:lsdException w:name="List Table 6 Colorful Accent 6" w:uiPriority="51"/>
+    <w:lsdException w:name="List Table 7 Colorful Accent 6" w:uiPriority="52"/>
+    <w:lsdException w:name="Mention" w:semiHidden="1" w:unhideWhenUsed="1"/>
+    <w:lsdException w:name="Smart Hyperlink" w:semiHidden="1" w:unhideWhenUsed="1"/>
+    <w:lsdException w:name="Hashtag" w:semiHidden="1" w:unhideWhenUsed="1"/>
+    <w:lsdException w:name="Unresolved Mention" w:semiHidden="1" w:unhideWhenUsed="1"/>
+    <w:lsdException w:name="Smart Link" w:semiHidden="1" w:unhideWhenUsed="1"/>
+  </w:latentStyles>
+  <w:style w:type="paragraph" w:default="1" w:styleId="Normal">
+    <w:name w:val="Normal"/>
+    <w:qFormat/>
+  </w:style>
+  <w:style w:type="character" w:default="1" w:styleId="DefaultParagraphFont">
+    <w:name w:val="Default Paragraph Font"/>
+    <w:uiPriority w:val="1"/>
+    <w:semiHidden/>
+    <w:unhideWhenUsed/>
+  </w:style>
+  <w:style w:type="table" w:default="1" w:styleId="TableNormal">
+    <w:name w:val="Normal Table"/>
+    <w:uiPriority w:val="99"/>
+    <w:semiHidden/>
+    <w:unhideWhenUsed/>
+    <w:tblPr>
+      <w:tblInd w:w="0" w:type="dxa"/>
+      <w:tblCellMar>
+        <w:top w:w="0" w:type="dxa"/>
+        <w:left w:w="108" w:type="dxa"/>
+        <w:bottom w:w="0" w:type="dxa"/>
+        <w:right w:w="108" w:type="dxa"/>
+      </w:tblCellMar>
+    </w:tblPr>
+  </w:style>
+  <w:style w:type="numbering" w:default="1" w:styleId="NoList">
+    <w:name w:val="No List"/>
+    <w:uiPriority w:val="99"/>
+    <w:semiHidden/>
+    <w:unhideWhenUsed/>
+  </w:style>
+  <w:style w:type="paragraph" w:customStyle="1" w:styleId="0AAACF6B8E0F834DB5945B839B9C95D0">
+    <w:name w:val="0AAACF6B8E0F834DB5945B839B9C95D0"/>
+    <w:rsid w:val="00707691"/>
+  </w:style>
+  <w:style w:type="paragraph" w:customStyle="1" w:styleId="3298BA54F805CE4C8BFD7D4E7206469B">
+    <w:name w:val="3298BA54F805CE4C8BFD7D4E7206469B"/>
+    <w:rsid w:val="00707691"/>
+  </w:style>
+  <w:style w:type="character" w:styleId="PlaceholderText">
+    <w:name w:val="Placeholder Text"/>
+    <w:basedOn w:val="DefaultParagraphFont"/>
+    <w:rsid w:val="00707691"/>
+    <w:rPr>
+      <w:color w:val="666666"/>
+    </w:rPr>
+  </w:style>
+  <w:style w:type="paragraph" w:customStyle="1" w:styleId="A64A6CF2E759574BA988C4D82254BE9D">
+    <w:name w:val="A64A6CF2E759574BA988C4D82254BE9D"/>
+    <w:rsid w:val="00707691"/>
+  </w:style>
+  <w:style w:type="paragraph" w:customStyle="1" w:styleId="9C2F79FBFEEEB64BA19913664653BB6D">
+    <w:name w:val="9C2F79FBFEEEB64BA19913664653BB6D"/>
+    <w:rsid w:val="00707691"/>
+  </w:style>
+</w:styles>
+</file>
+
+<file path=word/glossary/webSettings.xml><?xml version="1.0" encoding="utf-8"?>
+<w:webSettings xmlns:mc="http://schemas.openxmlformats.org/markup-compatibility/2006" xmlns:r="http://schemas.openxmlformats.org/officeDocument/2006/relationships" xmlns:w="http://schemas.openxmlformats.org/wordprocessingml/2006/main" xmlns:w14="http://schemas.microsoft.com/office/word/2010/wordml" xmlns:w15="http://schemas.microsoft.com/office/word/2012/wordml" xmlns:w16cex="http://schemas.microsoft.com/office/word/2018/wordml/cex" xmlns:w16cid="http://schemas.microsoft.com/office/word/2016/wordml/cid" xmlns:w16="http://schemas.microsoft.com/office/word/2018/wordml" xmlns:w16du="http://schemas.microsoft.com/office/word/2023/wordml/word16du" xmlns:w16sdtdh="http://schemas.microsoft.com/office/word/2020/wordml/sdtdatahash" xmlns:w16sdtfl="http://schemas.microsoft.com/office/word/2024/wordml/sdtformatlock" xmlns:w16se="http://schemas.microsoft.com/office/word/2015/wordml/symex" mc:Ignorable="w14 w15 w16se w16cid w16 w16cex w16sdtdh w16sdtfl w16du">
+  <w:optimizeForBrowser/>
+  <w:allowPNG/>
+</w:webSettings>
 </file>
 
 <file path=word/theme/theme1.xml><?xml version="1.0" encoding="utf-8"?>
@@ -2666,26 +3372,10 @@
 </file>
 
 <file path=customXml/item1.xml><?xml version="1.0" encoding="utf-8"?>
-<p:properties xmlns:p="http://schemas.microsoft.com/office/2006/metadata/properties" xmlns:xsi="http://www.w3.org/2001/XMLSchema-instance" xmlns:pc="http://schemas.microsoft.com/office/infopath/2007/PartnerControls">
-  <documentManagement>
-    <TaxCatchAll xmlns="c0a5e2f2-cbc9-444d-acb1-da3840c97b19" xsi:nil="true"/>
-    <lcf76f155ced4ddcb4097134ff3c332f xmlns="17fa7942-0d9f-40ad-9093-ce71332f67f5">
-      <Terms xmlns="http://schemas.microsoft.com/office/infopath/2007/PartnerControls"/>
-    </lcf76f155ced4ddcb4097134ff3c332f>
-  </documentManagement>
-</p:properties>
+<b:Sources xmlns:b="http://schemas.openxmlformats.org/officeDocument/2006/bibliography" xmlns="http://schemas.openxmlformats.org/officeDocument/2006/bibliography" SelectedStyle="\APASixthEditionOfficeOnline.xsl" StyleName="APA" Version="6"/>
 </file>
 
 <file path=customXml/item2.xml><?xml version="1.0" encoding="utf-8"?>
-<?mso-contentType ?>
-<FormTemplates xmlns="http://schemas.microsoft.com/sharepoint/v3/contenttype/forms">
-  <Display>DocumentLibraryForm</Display>
-  <Edit>DocumentLibraryForm</Edit>
-  <New>DocumentLibraryForm</New>
-</FormTemplates>
-</file>
-
-<file path=customXml/item3.xml><?xml version="1.0" encoding="utf-8"?>
 <ct:contentTypeSchema xmlns:ct="http://schemas.microsoft.com/office/2006/metadata/contentType" xmlns:ma="http://schemas.microsoft.com/office/2006/metadata/properties/metaAttributes" ct:_="" ma:_="" ma:contentTypeName="Document" ma:contentTypeID="0x010100BE37AAF0DD5F4448A506F792B732F161" ma:contentTypeVersion="15" ma:contentTypeDescription="Create a new document." ma:contentTypeScope="" ma:versionID="4f9eece326cb8525d683a1ea9e6b2db6">
   <xsd:schema xmlns:xsd="http://www.w3.org/2001/XMLSchema" xmlns:xs="http://www.w3.org/2001/XMLSchema" xmlns:p="http://schemas.microsoft.com/office/2006/metadata/properties" xmlns:ns2="17fa7942-0d9f-40ad-9093-ce71332f67f5" xmlns:ns3="c0a5e2f2-cbc9-444d-acb1-da3840c97b19" targetNamespace="http://schemas.microsoft.com/office/2006/metadata/properties" ma:root="true" ma:fieldsID="83691a1f05b251e90b3a47d11cb76344" ns2:_="" ns3:_="">
     <xsd:import namespace="17fa7942-0d9f-40ad-9093-ce71332f67f5"/>
@@ -2920,30 +3610,35 @@
 </ct:contentTypeSchema>
 </file>
 
+<file path=customXml/item3.xml><?xml version="1.0" encoding="utf-8"?>
+<?mso-contentType ?>
+<FormTemplates xmlns="http://schemas.microsoft.com/sharepoint/v3/contenttype/forms">
+  <Display>DocumentLibraryForm</Display>
+  <Edit>DocumentLibraryForm</Edit>
+  <New>DocumentLibraryForm</New>
+</FormTemplates>
+</file>
+
 <file path=customXml/item4.xml><?xml version="1.0" encoding="utf-8"?>
-<b:Sources xmlns:b="http://schemas.openxmlformats.org/officeDocument/2006/bibliography" xmlns="http://schemas.openxmlformats.org/officeDocument/2006/bibliography" SelectedStyle="\APASixthEditionOfficeOnline.xsl" StyleName="APA" Version="6"/>
+<p:properties xmlns:p="http://schemas.microsoft.com/office/2006/metadata/properties" xmlns:xsi="http://www.w3.org/2001/XMLSchema-instance" xmlns:pc="http://schemas.microsoft.com/office/infopath/2007/PartnerControls">
+  <documentManagement>
+    <TaxCatchAll xmlns="c0a5e2f2-cbc9-444d-acb1-da3840c97b19" xsi:nil="true"/>
+    <lcf76f155ced4ddcb4097134ff3c332f xmlns="17fa7942-0d9f-40ad-9093-ce71332f67f5">
+      <Terms xmlns="http://schemas.microsoft.com/office/infopath/2007/PartnerControls"/>
+    </lcf76f155ced4ddcb4097134ff3c332f>
+  </documentManagement>
+</p:properties>
 </file>
 
 <file path=customXml/itemProps1.xml><?xml version="1.0" encoding="utf-8"?>
-<ds:datastoreItem xmlns:ds="http://schemas.openxmlformats.org/officeDocument/2006/customXml" ds:itemID="{9E1FEEAB-B510-40FA-8CAE-DC1A4BCFB7AF}">
+<ds:datastoreItem xmlns:ds="http://schemas.openxmlformats.org/officeDocument/2006/customXml" ds:itemID="{64FA4F1C-B507-441D-9669-8C36907E557A}">
   <ds:schemaRefs>
-    <ds:schemaRef ds:uri="http://schemas.microsoft.com/office/2006/metadata/properties"/>
-    <ds:schemaRef ds:uri="http://schemas.microsoft.com/office/infopath/2007/PartnerControls"/>
-    <ds:schemaRef ds:uri="c0a5e2f2-cbc9-444d-acb1-da3840c97b19"/>
-    <ds:schemaRef ds:uri="17fa7942-0d9f-40ad-9093-ce71332f67f5"/>
+    <ds:schemaRef ds:uri="http://schemas.openxmlformats.org/officeDocument/2006/bibliography"/>
   </ds:schemaRefs>
 </ds:datastoreItem>
 </file>
 
 <file path=customXml/itemProps2.xml><?xml version="1.0" encoding="utf-8"?>
-<ds:datastoreItem xmlns:ds="http://schemas.openxmlformats.org/officeDocument/2006/customXml" ds:itemID="{5B075FEA-4E01-4107-8B62-6F06417D51EB}">
-  <ds:schemaRefs>
-    <ds:schemaRef ds:uri="http://schemas.microsoft.com/sharepoint/v3/contenttype/forms"/>
-  </ds:schemaRefs>
-</ds:datastoreItem>
-</file>
-
-<file path=customXml/itemProps3.xml><?xml version="1.0" encoding="utf-8"?>
 <ds:datastoreItem xmlns:ds="http://schemas.openxmlformats.org/officeDocument/2006/customXml" ds:itemID="{611802FA-C135-4E57-8C02-A7974D1B7D21}">
   <ds:schemaRefs>
     <ds:schemaRef ds:uri="http://schemas.microsoft.com/office/2006/metadata/contentType"/>
@@ -2962,10 +3657,21 @@
 </ds:datastoreItem>
 </file>
 
+<file path=customXml/itemProps3.xml><?xml version="1.0" encoding="utf-8"?>
+<ds:datastoreItem xmlns:ds="http://schemas.openxmlformats.org/officeDocument/2006/customXml" ds:itemID="{5B075FEA-4E01-4107-8B62-6F06417D51EB}">
+  <ds:schemaRefs>
+    <ds:schemaRef ds:uri="http://schemas.microsoft.com/sharepoint/v3/contenttype/forms"/>
+  </ds:schemaRefs>
+</ds:datastoreItem>
+</file>
+
 <file path=customXml/itemProps4.xml><?xml version="1.0" encoding="utf-8"?>
-<ds:datastoreItem xmlns:ds="http://schemas.openxmlformats.org/officeDocument/2006/customXml" ds:itemID="{64FA4F1C-B507-441D-9669-8C36907E557A}">
+<ds:datastoreItem xmlns:ds="http://schemas.openxmlformats.org/officeDocument/2006/customXml" ds:itemID="{9E1FEEAB-B510-40FA-8CAE-DC1A4BCFB7AF}">
   <ds:schemaRefs>
-    <ds:schemaRef ds:uri="http://schemas.openxmlformats.org/officeDocument/2006/bibliography"/>
+    <ds:schemaRef ds:uri="http://schemas.microsoft.com/office/2006/metadata/properties"/>
+    <ds:schemaRef ds:uri="http://schemas.microsoft.com/office/infopath/2007/PartnerControls"/>
+    <ds:schemaRef ds:uri="c0a5e2f2-cbc9-444d-acb1-da3840c97b19"/>
+    <ds:schemaRef ds:uri="17fa7942-0d9f-40ad-9093-ce71332f67f5"/>
   </ds:schemaRefs>
 </ds:datastoreItem>
 </file>
</xml_diff>